<commit_message>
Question 2, one website is done 4 togo
</commit_message>
<xml_diff>
--- a/Document1.docx
+++ b/Document1.docx
@@ -1915,8 +1915,6 @@
           <w:lang w:val="en-US" w:eastAsia="zh-CN" w:bidi="ar"/>
         </w:rPr>
       </w:pPr>
-      <w:bookmarkStart w:id="0" w:name="_GoBack"/>
-      <w:bookmarkEnd w:id="0"/>
     </w:p>
     <w:p>
       <w:pPr>
@@ -9249,7 +9247,15 @@
         <w:jc w:val="left"/>
         <w:rPr>
           <w:rFonts w:hint="default" w:ascii="Sans Serif" w:hAnsi="Sans Serif" w:cs="Sans Serif" w:eastAsiaTheme="minorEastAsia"/>
-          <w:lang w:val="en"/>
+          <w:i w:val="0"/>
+          <w:caps w:val="0"/>
+          <w:color w:val="333333"/>
+          <w:spacing w:val="0"/>
+          <w:kern w:val="0"/>
+          <w:sz w:val="24"/>
+          <w:szCs w:val="24"/>
+          <w:shd w:val="clear" w:fill="FCFCFC"/>
+          <w:lang w:val="en-US" w:eastAsia="zh-CN" w:bidi="ar"/>
         </w:rPr>
       </w:pPr>
       <w:r>
@@ -9361,6 +9367,1154 @@
         </w:rPr>
         <w:t> reaches 3 billion.</w:t>
       </w:r>
+    </w:p>
+    <w:p>
+      <w:pPr>
+        <w:keepNext w:val="0"/>
+        <w:keepLines w:val="0"/>
+        <w:widowControl/>
+        <w:suppressLineNumbers w:val="0"/>
+        <w:jc w:val="left"/>
+        <w:rPr>
+          <w:rFonts w:hint="default" w:ascii="Sans Serif" w:hAnsi="Sans Serif" w:cs="Sans Serif" w:eastAsiaTheme="minorEastAsia"/>
+          <w:i w:val="0"/>
+          <w:caps w:val="0"/>
+          <w:color w:val="333333"/>
+          <w:spacing w:val="0"/>
+          <w:kern w:val="0"/>
+          <w:sz w:val="24"/>
+          <w:szCs w:val="24"/>
+          <w:shd w:val="clear" w:fill="FCFCFC"/>
+          <w:lang w:val="en-US" w:eastAsia="zh-CN" w:bidi="ar"/>
+        </w:rPr>
+      </w:pPr>
+    </w:p>
+    <w:p>
+      <w:pPr>
+        <w:keepNext w:val="0"/>
+        <w:keepLines w:val="0"/>
+        <w:widowControl/>
+        <w:suppressLineNumbers w:val="0"/>
+        <w:jc w:val="left"/>
+        <w:rPr>
+          <w:rFonts w:hint="default" w:ascii="Sans Serif" w:hAnsi="Sans Serif" w:cs="Sans Serif" w:eastAsiaTheme="minorEastAsia"/>
+          <w:i w:val="0"/>
+          <w:caps w:val="0"/>
+          <w:color w:val="333333"/>
+          <w:spacing w:val="0"/>
+          <w:kern w:val="0"/>
+          <w:sz w:val="24"/>
+          <w:szCs w:val="24"/>
+          <w:shd w:val="clear" w:fill="FCFCFC"/>
+          <w:lang w:val="en-US" w:eastAsia="zh-CN" w:bidi="ar"/>
+        </w:rPr>
+      </w:pPr>
+    </w:p>
+    <w:p>
+      <w:pPr>
+        <w:keepNext w:val="0"/>
+        <w:keepLines w:val="0"/>
+        <w:widowControl/>
+        <w:suppressLineNumbers w:val="0"/>
+        <w:jc w:val="left"/>
+        <w:rPr>
+          <w:rFonts w:hint="default" w:ascii="Sans Serif" w:hAnsi="Sans Serif" w:cs="Sans Serif" w:eastAsiaTheme="minorEastAsia"/>
+          <w:i w:val="0"/>
+          <w:caps w:val="0"/>
+          <w:color w:val="333333"/>
+          <w:spacing w:val="0"/>
+          <w:kern w:val="0"/>
+          <w:sz w:val="24"/>
+          <w:szCs w:val="24"/>
+          <w:shd w:val="clear" w:fill="FCFCFC"/>
+          <w:lang w:val="en-US" w:eastAsia="zh-CN" w:bidi="ar"/>
+        </w:rPr>
+      </w:pPr>
+    </w:p>
+    <w:p>
+      <w:pPr>
+        <w:keepNext w:val="0"/>
+        <w:keepLines w:val="0"/>
+        <w:widowControl/>
+        <w:suppressLineNumbers w:val="0"/>
+        <w:jc w:val="left"/>
+        <w:rPr>
+          <w:rFonts w:hint="default" w:ascii="Sans Serif" w:hAnsi="Sans Serif" w:cs="Sans Serif" w:eastAsiaTheme="minorEastAsia"/>
+          <w:i w:val="0"/>
+          <w:caps w:val="0"/>
+          <w:color w:val="333333"/>
+          <w:spacing w:val="0"/>
+          <w:kern w:val="0"/>
+          <w:sz w:val="24"/>
+          <w:szCs w:val="24"/>
+          <w:shd w:val="clear" w:fill="FCFCFC"/>
+          <w:lang w:val="en-US" w:eastAsia="zh-CN" w:bidi="ar"/>
+        </w:rPr>
+      </w:pPr>
+    </w:p>
+    <w:p>
+      <w:pPr>
+        <w:keepNext w:val="0"/>
+        <w:keepLines w:val="0"/>
+        <w:widowControl/>
+        <w:suppressLineNumbers w:val="0"/>
+        <w:jc w:val="left"/>
+        <w:rPr>
+          <w:rFonts w:hint="default" w:ascii="Sans Serif" w:hAnsi="Sans Serif" w:cs="Sans Serif" w:eastAsiaTheme="minorEastAsia"/>
+          <w:i w:val="0"/>
+          <w:caps w:val="0"/>
+          <w:color w:val="333333"/>
+          <w:spacing w:val="0"/>
+          <w:kern w:val="0"/>
+          <w:sz w:val="24"/>
+          <w:szCs w:val="24"/>
+          <w:shd w:val="clear" w:fill="FCFCFC"/>
+          <w:lang w:val="en-US" w:eastAsia="zh-CN" w:bidi="ar"/>
+        </w:rPr>
+      </w:pPr>
+    </w:p>
+    <w:p>
+      <w:pPr>
+        <w:keepNext w:val="0"/>
+        <w:keepLines w:val="0"/>
+        <w:widowControl/>
+        <w:numPr>
+          <w:ilvl w:val="0"/>
+          <w:numId w:val="3"/>
+        </w:numPr>
+        <w:suppressLineNumbers w:val="0"/>
+        <w:ind w:left="0" w:leftChars="0" w:firstLine="0" w:firstLineChars="0"/>
+        <w:jc w:val="left"/>
+        <w:rPr>
+          <w:rFonts w:hint="default" w:ascii="Sans Serif" w:hAnsi="Sans Serif" w:cs="Sans Serif" w:eastAsiaTheme="minorEastAsia"/>
+          <w:b/>
+          <w:bCs/>
+          <w:i w:val="0"/>
+          <w:caps w:val="0"/>
+          <w:color w:val="333333"/>
+          <w:spacing w:val="0"/>
+          <w:kern w:val="0"/>
+          <w:sz w:val="24"/>
+          <w:szCs w:val="24"/>
+          <w:shd w:val="clear" w:fill="FCFCFC"/>
+          <w:lang w:val="en" w:eastAsia="zh-CN" w:bidi="ar"/>
+        </w:rPr>
+      </w:pPr>
+      <w:r>
+        <w:rPr>
+          <w:rFonts w:hint="default" w:ascii="Sans Serif" w:hAnsi="Sans Serif" w:cs="Sans Serif" w:eastAsiaTheme="minorEastAsia"/>
+          <w:b/>
+          <w:bCs/>
+          <w:i w:val="0"/>
+          <w:caps w:val="0"/>
+          <w:color w:val="333333"/>
+          <w:spacing w:val="0"/>
+          <w:kern w:val="0"/>
+          <w:sz w:val="24"/>
+          <w:szCs w:val="24"/>
+          <w:shd w:val="clear" w:fill="FCFCFC"/>
+          <w:lang w:val="en" w:eastAsia="zh-CN" w:bidi="ar"/>
+        </w:rPr>
+        <w:t>View the 5-10 popular websites of your choice from the web archive URL and put your observation and assessment</w:t>
+      </w:r>
+    </w:p>
+    <w:p>
+      <w:pPr>
+        <w:keepNext w:val="0"/>
+        <w:keepLines w:val="0"/>
+        <w:widowControl/>
+        <w:suppressLineNumbers w:val="0"/>
+        <w:jc w:val="left"/>
+        <w:rPr>
+          <w:rFonts w:hint="default" w:ascii="Sans Serif" w:hAnsi="Sans Serif" w:cs="Sans Serif" w:eastAsiaTheme="minorEastAsia"/>
+          <w:i w:val="0"/>
+          <w:caps w:val="0"/>
+          <w:color w:val="333333"/>
+          <w:spacing w:val="0"/>
+          <w:kern w:val="0"/>
+          <w:sz w:val="24"/>
+          <w:szCs w:val="24"/>
+          <w:shd w:val="clear" w:fill="FCFCFC"/>
+          <w:lang w:val="en" w:eastAsia="zh-CN" w:bidi="ar"/>
+        </w:rPr>
+      </w:pPr>
+    </w:p>
+    <w:p>
+      <w:pPr>
+        <w:keepNext w:val="0"/>
+        <w:keepLines w:val="0"/>
+        <w:widowControl/>
+        <w:suppressLineNumbers w:val="0"/>
+        <w:jc w:val="left"/>
+        <w:rPr>
+          <w:rFonts w:hint="default" w:ascii="Sans Serif" w:hAnsi="Sans Serif" w:cs="Sans Serif" w:eastAsiaTheme="minorEastAsia"/>
+          <w:b/>
+          <w:bCs/>
+          <w:i w:val="0"/>
+          <w:caps w:val="0"/>
+          <w:color w:val="333333"/>
+          <w:spacing w:val="0"/>
+          <w:kern w:val="0"/>
+          <w:sz w:val="24"/>
+          <w:szCs w:val="24"/>
+          <w:u w:val="none"/>
+          <w:shd w:val="clear" w:fill="FCFCFC"/>
+          <w:lang w:val="en" w:eastAsia="zh-CN" w:bidi="ar"/>
+        </w:rPr>
+      </w:pPr>
+      <w:r>
+        <w:rPr>
+          <w:rFonts w:hint="default" w:ascii="Sans Serif" w:hAnsi="Sans Serif" w:cs="Sans Serif" w:eastAsiaTheme="minorEastAsia"/>
+          <w:b/>
+          <w:bCs/>
+          <w:i w:val="0"/>
+          <w:caps w:val="0"/>
+          <w:color w:val="333333"/>
+          <w:spacing w:val="0"/>
+          <w:kern w:val="0"/>
+          <w:sz w:val="24"/>
+          <w:szCs w:val="24"/>
+          <w:u w:val="none"/>
+          <w:shd w:val="clear" w:fill="FCFCFC"/>
+          <w:lang w:val="en" w:eastAsia="zh-CN" w:bidi="ar"/>
+        </w:rPr>
+        <w:t>Amazon</w:t>
+      </w:r>
+    </w:p>
+    <w:p>
+      <w:pPr>
+        <w:keepNext w:val="0"/>
+        <w:keepLines w:val="0"/>
+        <w:widowControl/>
+        <w:suppressLineNumbers w:val="0"/>
+        <w:jc w:val="left"/>
+        <w:rPr>
+          <w:rFonts w:hint="default" w:ascii="Sans Serif" w:hAnsi="Sans Serif" w:cs="Sans Serif" w:eastAsiaTheme="minorEastAsia"/>
+          <w:b w:val="0"/>
+          <w:bCs w:val="0"/>
+          <w:i w:val="0"/>
+          <w:caps w:val="0"/>
+          <w:color w:val="333333"/>
+          <w:spacing w:val="0"/>
+          <w:kern w:val="0"/>
+          <w:sz w:val="24"/>
+          <w:szCs w:val="24"/>
+          <w:shd w:val="clear" w:fill="FCFCFC"/>
+          <w:lang w:val="en" w:eastAsia="zh-CN" w:bidi="ar"/>
+        </w:rPr>
+      </w:pPr>
+      <w:r>
+        <w:rPr>
+          <w:rFonts w:hint="default" w:ascii="Sans Serif" w:hAnsi="Sans Serif" w:cs="Sans Serif" w:eastAsiaTheme="minorEastAsia"/>
+          <w:b w:val="0"/>
+          <w:bCs w:val="0"/>
+          <w:i w:val="0"/>
+          <w:caps w:val="0"/>
+          <w:color w:val="333333"/>
+          <w:spacing w:val="0"/>
+          <w:kern w:val="0"/>
+          <w:sz w:val="24"/>
+          <w:szCs w:val="24"/>
+          <w:shd w:val="clear" w:fill="FCFCFC"/>
+          <w:lang w:val="en" w:eastAsia="zh-CN" w:bidi="ar"/>
+        </w:rPr>
+        <w:t>2001, 2005, 2009, 2013 and 2019 checked.</w:t>
+      </w:r>
+    </w:p>
+    <w:p>
+      <w:pPr>
+        <w:keepNext w:val="0"/>
+        <w:keepLines w:val="0"/>
+        <w:widowControl/>
+        <w:suppressLineNumbers w:val="0"/>
+        <w:jc w:val="left"/>
+        <w:rPr>
+          <w:rFonts w:hint="default" w:ascii="Sans Serif" w:hAnsi="Sans Serif" w:cs="Sans Serif" w:eastAsiaTheme="minorEastAsia"/>
+          <w:b w:val="0"/>
+          <w:bCs w:val="0"/>
+          <w:i w:val="0"/>
+          <w:caps w:val="0"/>
+          <w:color w:val="333333"/>
+          <w:spacing w:val="0"/>
+          <w:kern w:val="0"/>
+          <w:sz w:val="24"/>
+          <w:szCs w:val="24"/>
+          <w:shd w:val="clear" w:fill="FCFCFC"/>
+          <w:lang w:val="en" w:eastAsia="zh-CN" w:bidi="ar"/>
+        </w:rPr>
+      </w:pPr>
+    </w:p>
+    <w:p>
+      <w:pPr>
+        <w:keepNext w:val="0"/>
+        <w:keepLines w:val="0"/>
+        <w:widowControl/>
+        <w:suppressLineNumbers w:val="0"/>
+        <w:jc w:val="left"/>
+        <w:rPr>
+          <w:rFonts w:hint="default" w:ascii="Sans Serif" w:hAnsi="Sans Serif" w:cs="Sans Serif" w:eastAsiaTheme="minorEastAsia"/>
+          <w:b w:val="0"/>
+          <w:bCs w:val="0"/>
+          <w:i w:val="0"/>
+          <w:caps w:val="0"/>
+          <w:color w:val="333333"/>
+          <w:spacing w:val="0"/>
+          <w:kern w:val="0"/>
+          <w:sz w:val="24"/>
+          <w:szCs w:val="24"/>
+          <w:shd w:val="clear" w:fill="FCFCFC"/>
+          <w:lang w:val="en" w:eastAsia="zh-CN" w:bidi="ar"/>
+        </w:rPr>
+      </w:pPr>
+      <w:r>
+        <w:rPr>
+          <w:rFonts w:hint="default" w:ascii="Sans Serif" w:hAnsi="Sans Serif" w:cs="Sans Serif" w:eastAsiaTheme="minorEastAsia"/>
+          <w:b/>
+          <w:bCs/>
+          <w:i w:val="0"/>
+          <w:caps w:val="0"/>
+          <w:color w:val="333333"/>
+          <w:spacing w:val="0"/>
+          <w:kern w:val="0"/>
+          <w:sz w:val="24"/>
+          <w:szCs w:val="24"/>
+          <w:shd w:val="clear" w:fill="FCFCFC"/>
+          <w:lang w:val="en" w:eastAsia="zh-CN" w:bidi="ar"/>
+        </w:rPr>
+        <w:t>In 2001</w:t>
+      </w:r>
+      <w:r>
+        <w:rPr>
+          <w:rFonts w:hint="default" w:ascii="Sans Serif" w:hAnsi="Sans Serif" w:cs="Sans Serif" w:eastAsiaTheme="minorEastAsia"/>
+          <w:b w:val="0"/>
+          <w:bCs w:val="0"/>
+          <w:i w:val="0"/>
+          <w:caps w:val="0"/>
+          <w:color w:val="333333"/>
+          <w:spacing w:val="0"/>
+          <w:kern w:val="0"/>
+          <w:sz w:val="24"/>
+          <w:szCs w:val="24"/>
+          <w:shd w:val="clear" w:fill="FCFCFC"/>
+          <w:lang w:val="en" w:eastAsia="zh-CN" w:bidi="ar"/>
+        </w:rPr>
+        <w:t>, they used tables to organize and place elements on the page, In fact, they created one table and packed almost the whole content of the website in there, which worked but not recommended and not used that much nowadays, it’s simply “outdated”.</w:t>
+      </w:r>
+    </w:p>
+    <w:p>
+      <w:pPr>
+        <w:keepNext w:val="0"/>
+        <w:keepLines w:val="0"/>
+        <w:widowControl/>
+        <w:suppressLineNumbers w:val="0"/>
+        <w:jc w:val="left"/>
+        <w:rPr>
+          <w:rFonts w:hint="default" w:ascii="Sans Serif" w:hAnsi="Sans Serif" w:cs="Sans Serif" w:eastAsiaTheme="minorEastAsia"/>
+          <w:b w:val="0"/>
+          <w:bCs w:val="0"/>
+          <w:i w:val="0"/>
+          <w:caps w:val="0"/>
+          <w:color w:val="333333"/>
+          <w:spacing w:val="0"/>
+          <w:kern w:val="0"/>
+          <w:sz w:val="24"/>
+          <w:szCs w:val="24"/>
+          <w:shd w:val="clear" w:fill="FCFCFC"/>
+          <w:lang w:val="en" w:eastAsia="zh-CN" w:bidi="ar"/>
+        </w:rPr>
+      </w:pPr>
+    </w:p>
+    <w:p>
+      <w:pPr>
+        <w:keepNext w:val="0"/>
+        <w:keepLines w:val="0"/>
+        <w:widowControl/>
+        <w:suppressLineNumbers w:val="0"/>
+        <w:jc w:val="left"/>
+        <w:rPr>
+          <w:rFonts w:hint="default" w:ascii="Sans Serif" w:hAnsi="Sans Serif" w:cs="Sans Serif" w:eastAsiaTheme="minorEastAsia"/>
+          <w:b w:val="0"/>
+          <w:bCs w:val="0"/>
+          <w:i w:val="0"/>
+          <w:caps w:val="0"/>
+          <w:color w:val="333333"/>
+          <w:spacing w:val="0"/>
+          <w:kern w:val="0"/>
+          <w:sz w:val="24"/>
+          <w:szCs w:val="24"/>
+          <w:shd w:val="clear" w:fill="FCFCFC"/>
+          <w:lang w:val="en" w:eastAsia="zh-CN" w:bidi="ar"/>
+        </w:rPr>
+      </w:pPr>
+      <w:r>
+        <w:rPr>
+          <w:rFonts w:hint="default" w:ascii="Sans Serif" w:hAnsi="Sans Serif" w:cs="Sans Serif" w:eastAsiaTheme="minorEastAsia"/>
+          <w:b w:val="0"/>
+          <w:bCs w:val="0"/>
+          <w:i w:val="0"/>
+          <w:caps w:val="0"/>
+          <w:color w:val="333333"/>
+          <w:spacing w:val="0"/>
+          <w:kern w:val="0"/>
+          <w:sz w:val="24"/>
+          <w:szCs w:val="24"/>
+          <w:shd w:val="clear" w:fill="FCFCFC"/>
+          <w:lang w:val="en" w:eastAsia="zh-CN" w:bidi="ar"/>
+        </w:rPr>
+        <w:t xml:space="preserve">They also used </w:t>
+      </w:r>
+      <w:r>
+        <w:rPr>
+          <w:rFonts w:hint="default" w:ascii="Sans Serif" w:hAnsi="Sans Serif" w:cs="Sans Serif" w:eastAsiaTheme="minorEastAsia"/>
+          <w:b w:val="0"/>
+          <w:bCs w:val="0"/>
+          <w:i w:val="0"/>
+          <w:iCs w:val="0"/>
+          <w:caps w:val="0"/>
+          <w:color w:val="333333"/>
+          <w:spacing w:val="0"/>
+          <w:kern w:val="0"/>
+          <w:sz w:val="24"/>
+          <w:szCs w:val="24"/>
+          <w:shd w:val="clear" w:fill="FCFCFC"/>
+          <w:lang w:val="en" w:eastAsia="zh-CN" w:bidi="ar"/>
+        </w:rPr>
+        <w:t xml:space="preserve">p tags(&lt;p&gt; .. &lt;/p&gt;) </w:t>
+      </w:r>
+      <w:r>
+        <w:rPr>
+          <w:rFonts w:hint="default" w:ascii="Sans Serif" w:hAnsi="Sans Serif" w:cs="Sans Serif" w:eastAsiaTheme="minorEastAsia"/>
+          <w:b w:val="0"/>
+          <w:bCs w:val="0"/>
+          <w:i w:val="0"/>
+          <w:caps w:val="0"/>
+          <w:color w:val="333333"/>
+          <w:spacing w:val="0"/>
+          <w:kern w:val="0"/>
+          <w:sz w:val="24"/>
+          <w:szCs w:val="24"/>
+          <w:shd w:val="clear" w:fill="FCFCFC"/>
+          <w:lang w:val="en" w:eastAsia="zh-CN" w:bidi="ar"/>
+        </w:rPr>
+        <w:t>for each elements of the body.</w:t>
+      </w:r>
+    </w:p>
+    <w:p>
+      <w:pPr>
+        <w:keepNext w:val="0"/>
+        <w:keepLines w:val="0"/>
+        <w:widowControl/>
+        <w:suppressLineNumbers w:val="0"/>
+        <w:jc w:val="left"/>
+        <w:rPr>
+          <w:rFonts w:hint="default" w:ascii="Sans Serif" w:hAnsi="Sans Serif" w:cs="Sans Serif" w:eastAsiaTheme="minorEastAsia"/>
+          <w:b w:val="0"/>
+          <w:bCs w:val="0"/>
+          <w:i w:val="0"/>
+          <w:caps w:val="0"/>
+          <w:color w:val="333333"/>
+          <w:spacing w:val="0"/>
+          <w:kern w:val="0"/>
+          <w:sz w:val="24"/>
+          <w:szCs w:val="24"/>
+          <w:shd w:val="clear" w:fill="FCFCFC"/>
+          <w:lang w:val="en" w:eastAsia="zh-CN" w:bidi="ar"/>
+        </w:rPr>
+      </w:pPr>
+    </w:p>
+    <w:p>
+      <w:pPr>
+        <w:keepNext w:val="0"/>
+        <w:keepLines w:val="0"/>
+        <w:widowControl/>
+        <w:suppressLineNumbers w:val="0"/>
+        <w:jc w:val="left"/>
+        <w:rPr>
+          <w:rFonts w:hint="default" w:ascii="Sans Serif" w:hAnsi="Sans Serif" w:cs="Sans Serif" w:eastAsiaTheme="minorEastAsia"/>
+          <w:b w:val="0"/>
+          <w:bCs w:val="0"/>
+          <w:i w:val="0"/>
+          <w:caps w:val="0"/>
+          <w:color w:val="333333"/>
+          <w:spacing w:val="0"/>
+          <w:kern w:val="0"/>
+          <w:sz w:val="24"/>
+          <w:szCs w:val="24"/>
+          <w:shd w:val="clear" w:fill="FCFCFC"/>
+          <w:lang w:val="en" w:eastAsia="zh-CN" w:bidi="ar"/>
+        </w:rPr>
+      </w:pPr>
+      <w:r>
+        <w:rPr>
+          <w:rFonts w:hint="default" w:ascii="Sans Serif" w:hAnsi="Sans Serif" w:cs="Sans Serif" w:eastAsiaTheme="minorEastAsia"/>
+          <w:b w:val="0"/>
+          <w:bCs w:val="0"/>
+          <w:i w:val="0"/>
+          <w:caps w:val="0"/>
+          <w:color w:val="333333"/>
+          <w:spacing w:val="0"/>
+          <w:kern w:val="0"/>
+          <w:sz w:val="24"/>
+          <w:szCs w:val="24"/>
+          <w:shd w:val="clear" w:fill="FCFCFC"/>
+          <w:lang w:val="en" w:eastAsia="zh-CN" w:bidi="ar"/>
+        </w:rPr>
+        <w:t>Not a bad looking website for 2001, but the styling looked very specific and hard to do, and a little bit naive seen from the source code.</w:t>
+      </w:r>
+    </w:p>
+    <w:p>
+      <w:pPr>
+        <w:keepNext w:val="0"/>
+        <w:keepLines w:val="0"/>
+        <w:widowControl/>
+        <w:suppressLineNumbers w:val="0"/>
+        <w:jc w:val="left"/>
+        <w:rPr>
+          <w:rFonts w:hint="default" w:ascii="Sans Serif" w:hAnsi="Sans Serif" w:cs="Sans Serif" w:eastAsiaTheme="minorEastAsia"/>
+          <w:b w:val="0"/>
+          <w:bCs w:val="0"/>
+          <w:i w:val="0"/>
+          <w:caps w:val="0"/>
+          <w:color w:val="333333"/>
+          <w:spacing w:val="0"/>
+          <w:kern w:val="0"/>
+          <w:sz w:val="24"/>
+          <w:szCs w:val="24"/>
+          <w:shd w:val="clear" w:fill="FCFCFC"/>
+          <w:lang w:val="en" w:eastAsia="zh-CN" w:bidi="ar"/>
+        </w:rPr>
+      </w:pPr>
+    </w:p>
+    <w:p>
+      <w:pPr>
+        <w:keepNext w:val="0"/>
+        <w:keepLines w:val="0"/>
+        <w:widowControl/>
+        <w:suppressLineNumbers w:val="0"/>
+        <w:jc w:val="left"/>
+        <w:rPr>
+          <w:rFonts w:hint="default" w:ascii="Sans Serif" w:hAnsi="Sans Serif" w:cs="Sans Serif" w:eastAsiaTheme="minorEastAsia"/>
+          <w:b w:val="0"/>
+          <w:bCs w:val="0"/>
+          <w:i w:val="0"/>
+          <w:caps w:val="0"/>
+          <w:color w:val="333333"/>
+          <w:spacing w:val="0"/>
+          <w:kern w:val="0"/>
+          <w:sz w:val="24"/>
+          <w:szCs w:val="24"/>
+          <w:shd w:val="clear" w:fill="FCFCFC"/>
+          <w:lang w:val="en" w:eastAsia="zh-CN" w:bidi="ar"/>
+        </w:rPr>
+      </w:pPr>
+      <w:r>
+        <w:rPr>
+          <w:rFonts w:hint="default" w:ascii="Sans Serif" w:hAnsi="Sans Serif" w:cs="Sans Serif" w:eastAsiaTheme="minorEastAsia"/>
+          <w:b/>
+          <w:bCs/>
+          <w:i w:val="0"/>
+          <w:caps w:val="0"/>
+          <w:color w:val="333333"/>
+          <w:spacing w:val="0"/>
+          <w:kern w:val="0"/>
+          <w:sz w:val="24"/>
+          <w:szCs w:val="24"/>
+          <w:shd w:val="clear" w:fill="FCFCFC"/>
+          <w:lang w:val="en" w:eastAsia="zh-CN" w:bidi="ar"/>
+        </w:rPr>
+        <w:t>In 2005</w:t>
+      </w:r>
+      <w:r>
+        <w:rPr>
+          <w:rFonts w:hint="default" w:ascii="Sans Serif" w:hAnsi="Sans Serif" w:cs="Sans Serif" w:eastAsiaTheme="minorEastAsia"/>
+          <w:b w:val="0"/>
+          <w:bCs w:val="0"/>
+          <w:i w:val="0"/>
+          <w:caps w:val="0"/>
+          <w:color w:val="333333"/>
+          <w:spacing w:val="0"/>
+          <w:kern w:val="0"/>
+          <w:sz w:val="24"/>
+          <w:szCs w:val="24"/>
+          <w:shd w:val="clear" w:fill="FCFCFC"/>
+          <w:lang w:val="en" w:eastAsia="zh-CN" w:bidi="ar"/>
+        </w:rPr>
+        <w:t>, they were still using tables to organize the contents of the website.</w:t>
+      </w:r>
+    </w:p>
+    <w:p>
+      <w:pPr>
+        <w:keepNext w:val="0"/>
+        <w:keepLines w:val="0"/>
+        <w:widowControl/>
+        <w:suppressLineNumbers w:val="0"/>
+        <w:jc w:val="left"/>
+        <w:rPr>
+          <w:rFonts w:hint="default" w:ascii="Sans Serif" w:hAnsi="Sans Serif" w:cs="Sans Serif" w:eastAsiaTheme="minorEastAsia"/>
+          <w:b w:val="0"/>
+          <w:bCs w:val="0"/>
+          <w:i w:val="0"/>
+          <w:caps w:val="0"/>
+          <w:color w:val="333333"/>
+          <w:spacing w:val="0"/>
+          <w:kern w:val="0"/>
+          <w:sz w:val="24"/>
+          <w:szCs w:val="24"/>
+          <w:shd w:val="clear" w:fill="FCFCFC"/>
+          <w:lang w:val="en" w:eastAsia="zh-CN" w:bidi="ar"/>
+        </w:rPr>
+      </w:pPr>
+    </w:p>
+    <w:p>
+      <w:pPr>
+        <w:keepNext w:val="0"/>
+        <w:keepLines w:val="0"/>
+        <w:widowControl/>
+        <w:suppressLineNumbers w:val="0"/>
+        <w:jc w:val="left"/>
+        <w:rPr>
+          <w:rFonts w:hint="default" w:ascii="Sans Serif" w:hAnsi="Sans Serif" w:cs="Sans Serif" w:eastAsiaTheme="minorEastAsia"/>
+          <w:b w:val="0"/>
+          <w:bCs w:val="0"/>
+          <w:i w:val="0"/>
+          <w:caps w:val="0"/>
+          <w:color w:val="333333"/>
+          <w:spacing w:val="0"/>
+          <w:kern w:val="0"/>
+          <w:sz w:val="24"/>
+          <w:szCs w:val="24"/>
+          <w:shd w:val="clear" w:fill="FCFCFC"/>
+          <w:lang w:val="en" w:eastAsia="zh-CN" w:bidi="ar"/>
+        </w:rPr>
+      </w:pPr>
+      <w:r>
+        <w:rPr>
+          <w:rFonts w:hint="default" w:ascii="Sans Serif" w:hAnsi="Sans Serif" w:cs="Sans Serif" w:eastAsiaTheme="minorEastAsia"/>
+          <w:b w:val="0"/>
+          <w:bCs w:val="0"/>
+          <w:i w:val="0"/>
+          <w:caps w:val="0"/>
+          <w:color w:val="333333"/>
+          <w:spacing w:val="0"/>
+          <w:kern w:val="0"/>
+          <w:sz w:val="24"/>
+          <w:szCs w:val="24"/>
+          <w:shd w:val="clear" w:fill="FCFCFC"/>
+          <w:lang w:val="en" w:eastAsia="zh-CN" w:bidi="ar"/>
+        </w:rPr>
+        <w:t xml:space="preserve">But they sabotaged using </w:t>
+      </w:r>
+      <w:r>
+        <w:rPr>
+          <w:rFonts w:hint="default" w:ascii="Sans Serif" w:hAnsi="Sans Serif" w:cs="Sans Serif" w:eastAsiaTheme="minorEastAsia"/>
+          <w:b w:val="0"/>
+          <w:bCs w:val="0"/>
+          <w:i w:val="0"/>
+          <w:caps w:val="0"/>
+          <w:color w:val="333333"/>
+          <w:spacing w:val="0"/>
+          <w:kern w:val="0"/>
+          <w:sz w:val="24"/>
+          <w:szCs w:val="24"/>
+          <w:shd w:val="clear" w:fill="FCFCFC"/>
+          <w:lang w:val="en" w:eastAsia="zh-CN" w:bidi="ar"/>
+        </w:rPr>
+        <w:t>p tags(&lt;p&gt; .. &lt;/p&gt;) for elements in the body, for div tags(&lt;d&gt; ... &lt;/div&gt;), which are actually used very, very often in the website.</w:t>
+      </w:r>
+    </w:p>
+    <w:p>
+      <w:pPr>
+        <w:keepNext w:val="0"/>
+        <w:keepLines w:val="0"/>
+        <w:widowControl/>
+        <w:suppressLineNumbers w:val="0"/>
+        <w:jc w:val="left"/>
+        <w:rPr>
+          <w:rFonts w:hint="default" w:ascii="Sans Serif" w:hAnsi="Sans Serif" w:cs="Sans Serif" w:eastAsiaTheme="minorEastAsia"/>
+          <w:b w:val="0"/>
+          <w:bCs w:val="0"/>
+          <w:i w:val="0"/>
+          <w:caps w:val="0"/>
+          <w:color w:val="333333"/>
+          <w:spacing w:val="0"/>
+          <w:kern w:val="0"/>
+          <w:sz w:val="24"/>
+          <w:szCs w:val="24"/>
+          <w:shd w:val="clear" w:fill="FCFCFC"/>
+          <w:lang w:val="en" w:eastAsia="zh-CN" w:bidi="ar"/>
+        </w:rPr>
+      </w:pPr>
+    </w:p>
+    <w:p>
+      <w:pPr>
+        <w:keepNext w:val="0"/>
+        <w:keepLines w:val="0"/>
+        <w:widowControl/>
+        <w:suppressLineNumbers w:val="0"/>
+        <w:jc w:val="left"/>
+        <w:rPr>
+          <w:rFonts w:hint="default" w:ascii="Sans Serif" w:hAnsi="Sans Serif" w:cs="Sans Serif" w:eastAsiaTheme="minorEastAsia"/>
+          <w:b w:val="0"/>
+          <w:bCs w:val="0"/>
+          <w:i w:val="0"/>
+          <w:caps w:val="0"/>
+          <w:color w:val="333333"/>
+          <w:spacing w:val="0"/>
+          <w:kern w:val="0"/>
+          <w:sz w:val="24"/>
+          <w:szCs w:val="24"/>
+          <w:shd w:val="clear" w:fill="FCFCFC"/>
+          <w:lang w:val="en" w:eastAsia="zh-CN" w:bidi="ar"/>
+        </w:rPr>
+      </w:pPr>
+      <w:r>
+        <w:rPr>
+          <w:rFonts w:hint="default" w:ascii="Sans Serif" w:hAnsi="Sans Serif" w:cs="Sans Serif" w:eastAsiaTheme="minorEastAsia"/>
+          <w:b/>
+          <w:bCs/>
+          <w:i w:val="0"/>
+          <w:caps w:val="0"/>
+          <w:color w:val="333333"/>
+          <w:spacing w:val="0"/>
+          <w:kern w:val="0"/>
+          <w:sz w:val="24"/>
+          <w:szCs w:val="24"/>
+          <w:shd w:val="clear" w:fill="FCFCFC"/>
+          <w:lang w:val="en" w:eastAsia="zh-CN" w:bidi="ar"/>
+        </w:rPr>
+        <w:t>In 2009</w:t>
+      </w:r>
+      <w:r>
+        <w:rPr>
+          <w:rFonts w:hint="default" w:ascii="Sans Serif" w:hAnsi="Sans Serif" w:cs="Sans Serif" w:eastAsiaTheme="minorEastAsia"/>
+          <w:b w:val="0"/>
+          <w:bCs w:val="0"/>
+          <w:i w:val="0"/>
+          <w:caps w:val="0"/>
+          <w:color w:val="333333"/>
+          <w:spacing w:val="0"/>
+          <w:kern w:val="0"/>
+          <w:sz w:val="24"/>
+          <w:szCs w:val="24"/>
+          <w:shd w:val="clear" w:fill="FCFCFC"/>
+          <w:lang w:val="en" w:eastAsia="zh-CN" w:bidi="ar"/>
+        </w:rPr>
+        <w:t>,</w:t>
+      </w:r>
+      <w:r>
+        <w:rPr>
+          <w:rFonts w:hint="default" w:ascii="Sans Serif" w:hAnsi="Sans Serif" w:cs="Sans Serif" w:eastAsiaTheme="minorEastAsia"/>
+          <w:b w:val="0"/>
+          <w:bCs w:val="0"/>
+          <w:i w:val="0"/>
+          <w:caps w:val="0"/>
+          <w:color w:val="333333"/>
+          <w:spacing w:val="0"/>
+          <w:kern w:val="0"/>
+          <w:sz w:val="24"/>
+          <w:szCs w:val="24"/>
+          <w:shd w:val="clear" w:fill="FCFCFC"/>
+          <w:lang w:val="en" w:eastAsia="zh-CN" w:bidi="ar"/>
+        </w:rPr>
+        <w:t xml:space="preserve"> they finally sabotaged using table for a div tag, wrapping the whole page in a div.</w:t>
+      </w:r>
+    </w:p>
+    <w:p>
+      <w:pPr>
+        <w:keepNext w:val="0"/>
+        <w:keepLines w:val="0"/>
+        <w:widowControl/>
+        <w:suppressLineNumbers w:val="0"/>
+        <w:jc w:val="left"/>
+        <w:rPr>
+          <w:rFonts w:hint="default" w:ascii="Sans Serif" w:hAnsi="Sans Serif" w:cs="Sans Serif" w:eastAsiaTheme="minorEastAsia"/>
+          <w:b w:val="0"/>
+          <w:bCs w:val="0"/>
+          <w:i w:val="0"/>
+          <w:caps w:val="0"/>
+          <w:color w:val="333333"/>
+          <w:spacing w:val="0"/>
+          <w:kern w:val="0"/>
+          <w:sz w:val="24"/>
+          <w:szCs w:val="24"/>
+          <w:shd w:val="clear" w:fill="FCFCFC"/>
+          <w:lang w:val="en" w:eastAsia="zh-CN" w:bidi="ar"/>
+        </w:rPr>
+      </w:pPr>
+    </w:p>
+    <w:p>
+      <w:pPr>
+        <w:keepNext w:val="0"/>
+        <w:keepLines w:val="0"/>
+        <w:widowControl/>
+        <w:suppressLineNumbers w:val="0"/>
+        <w:jc w:val="left"/>
+        <w:rPr>
+          <w:rFonts w:hint="default" w:ascii="Sans Serif" w:hAnsi="Sans Serif" w:cs="Sans Serif" w:eastAsiaTheme="minorEastAsia"/>
+          <w:b w:val="0"/>
+          <w:bCs w:val="0"/>
+          <w:i w:val="0"/>
+          <w:caps w:val="0"/>
+          <w:color w:val="333333"/>
+          <w:spacing w:val="0"/>
+          <w:kern w:val="0"/>
+          <w:sz w:val="24"/>
+          <w:szCs w:val="24"/>
+          <w:shd w:val="clear" w:fill="FCFCFC"/>
+          <w:lang w:val="en" w:eastAsia="zh-CN" w:bidi="ar"/>
+        </w:rPr>
+      </w:pPr>
+      <w:r>
+        <w:rPr>
+          <w:rFonts w:hint="default" w:ascii="Sans Serif" w:hAnsi="Sans Serif" w:cs="Sans Serif" w:eastAsiaTheme="minorEastAsia"/>
+          <w:b w:val="0"/>
+          <w:bCs w:val="0"/>
+          <w:i w:val="0"/>
+          <w:caps w:val="0"/>
+          <w:color w:val="333333"/>
+          <w:spacing w:val="0"/>
+          <w:kern w:val="0"/>
+          <w:sz w:val="24"/>
+          <w:szCs w:val="24"/>
+          <w:shd w:val="clear" w:fill="FCFCFC"/>
+          <w:lang w:val="en" w:eastAsia="zh-CN" w:bidi="ar"/>
+        </w:rPr>
+        <w:t>But still used tables in some places in the page to list items.</w:t>
+      </w:r>
+    </w:p>
+    <w:p>
+      <w:pPr>
+        <w:keepNext w:val="0"/>
+        <w:keepLines w:val="0"/>
+        <w:widowControl/>
+        <w:suppressLineNumbers w:val="0"/>
+        <w:jc w:val="left"/>
+        <w:rPr>
+          <w:rFonts w:hint="default" w:ascii="Sans Serif" w:hAnsi="Sans Serif" w:cs="Sans Serif" w:eastAsiaTheme="minorEastAsia"/>
+          <w:b w:val="0"/>
+          <w:bCs w:val="0"/>
+          <w:i w:val="0"/>
+          <w:caps w:val="0"/>
+          <w:color w:val="333333"/>
+          <w:spacing w:val="0"/>
+          <w:kern w:val="0"/>
+          <w:sz w:val="24"/>
+          <w:szCs w:val="24"/>
+          <w:shd w:val="clear" w:fill="FCFCFC"/>
+          <w:lang w:val="en" w:eastAsia="zh-CN" w:bidi="ar"/>
+        </w:rPr>
+      </w:pPr>
+    </w:p>
+    <w:p>
+      <w:pPr>
+        <w:keepNext w:val="0"/>
+        <w:keepLines w:val="0"/>
+        <w:widowControl/>
+        <w:suppressLineNumbers w:val="0"/>
+        <w:jc w:val="left"/>
+        <w:rPr>
+          <w:rFonts w:hint="default" w:ascii="Sans Serif" w:hAnsi="Sans Serif" w:cs="Sans Serif" w:eastAsiaTheme="minorEastAsia"/>
+          <w:b w:val="0"/>
+          <w:bCs w:val="0"/>
+          <w:i w:val="0"/>
+          <w:caps w:val="0"/>
+          <w:color w:val="333333"/>
+          <w:spacing w:val="0"/>
+          <w:kern w:val="0"/>
+          <w:sz w:val="24"/>
+          <w:szCs w:val="24"/>
+          <w:shd w:val="clear" w:fill="FCFCFC"/>
+          <w:lang w:val="en" w:eastAsia="zh-CN" w:bidi="ar"/>
+        </w:rPr>
+      </w:pPr>
+      <w:r>
+        <w:rPr>
+          <w:rFonts w:hint="default" w:ascii="Sans Serif" w:hAnsi="Sans Serif" w:cs="Sans Serif" w:eastAsiaTheme="minorEastAsia"/>
+          <w:b/>
+          <w:bCs/>
+          <w:i w:val="0"/>
+          <w:caps w:val="0"/>
+          <w:color w:val="333333"/>
+          <w:spacing w:val="0"/>
+          <w:kern w:val="0"/>
+          <w:sz w:val="24"/>
+          <w:szCs w:val="24"/>
+          <w:shd w:val="clear" w:fill="FCFCFC"/>
+          <w:lang w:val="en" w:eastAsia="zh-CN" w:bidi="ar"/>
+        </w:rPr>
+        <w:t>In 2013</w:t>
+      </w:r>
+      <w:r>
+        <w:rPr>
+          <w:rFonts w:hint="default" w:ascii="Sans Serif" w:hAnsi="Sans Serif" w:cs="Sans Serif" w:eastAsiaTheme="minorEastAsia"/>
+          <w:b w:val="0"/>
+          <w:bCs w:val="0"/>
+          <w:i w:val="0"/>
+          <w:caps w:val="0"/>
+          <w:color w:val="333333"/>
+          <w:spacing w:val="0"/>
+          <w:kern w:val="0"/>
+          <w:sz w:val="24"/>
+          <w:szCs w:val="24"/>
+          <w:shd w:val="clear" w:fill="FCFCFC"/>
+          <w:lang w:val="en" w:eastAsia="zh-CN" w:bidi="ar"/>
+        </w:rPr>
+        <w:t>, the whole page(except the header) is in one div tag, which also has two major div tags i.e the main page content and the footer.</w:t>
+      </w:r>
+    </w:p>
+    <w:p>
+      <w:pPr>
+        <w:keepNext w:val="0"/>
+        <w:keepLines w:val="0"/>
+        <w:widowControl/>
+        <w:suppressLineNumbers w:val="0"/>
+        <w:jc w:val="left"/>
+        <w:rPr>
+          <w:rFonts w:hint="default" w:ascii="Sans Serif" w:hAnsi="Sans Serif" w:cs="Sans Serif" w:eastAsiaTheme="minorEastAsia"/>
+          <w:b w:val="0"/>
+          <w:bCs w:val="0"/>
+          <w:i w:val="0"/>
+          <w:caps w:val="0"/>
+          <w:color w:val="333333"/>
+          <w:spacing w:val="0"/>
+          <w:kern w:val="0"/>
+          <w:sz w:val="24"/>
+          <w:szCs w:val="24"/>
+          <w:shd w:val="clear" w:fill="FCFCFC"/>
+          <w:lang w:val="en" w:eastAsia="zh-CN" w:bidi="ar"/>
+        </w:rPr>
+      </w:pPr>
+    </w:p>
+    <w:p>
+      <w:pPr>
+        <w:keepNext w:val="0"/>
+        <w:keepLines w:val="0"/>
+        <w:widowControl/>
+        <w:suppressLineNumbers w:val="0"/>
+        <w:jc w:val="left"/>
+        <w:rPr>
+          <w:rFonts w:hint="default" w:ascii="Sans Serif" w:hAnsi="Sans Serif" w:cs="Sans Serif" w:eastAsiaTheme="minorEastAsia"/>
+          <w:b w:val="0"/>
+          <w:bCs w:val="0"/>
+          <w:i w:val="0"/>
+          <w:caps w:val="0"/>
+          <w:color w:val="333333"/>
+          <w:spacing w:val="0"/>
+          <w:kern w:val="0"/>
+          <w:sz w:val="24"/>
+          <w:szCs w:val="24"/>
+          <w:shd w:val="clear" w:fill="FCFCFC"/>
+          <w:lang w:val="en" w:eastAsia="zh-CN" w:bidi="ar"/>
+        </w:rPr>
+      </w:pPr>
+      <w:r>
+        <w:rPr>
+          <w:rFonts w:hint="default" w:ascii="Sans Serif" w:hAnsi="Sans Serif" w:cs="Sans Serif" w:eastAsiaTheme="minorEastAsia"/>
+          <w:b w:val="0"/>
+          <w:bCs w:val="0"/>
+          <w:i w:val="0"/>
+          <w:caps w:val="0"/>
+          <w:color w:val="333333"/>
+          <w:spacing w:val="0"/>
+          <w:kern w:val="0"/>
+          <w:sz w:val="24"/>
+          <w:szCs w:val="24"/>
+          <w:shd w:val="clear" w:fill="FCFCFC"/>
+          <w:lang w:val="en" w:eastAsia="zh-CN" w:bidi="ar"/>
+        </w:rPr>
+        <w:t>Header tag is used, which is the feature of HTML5.</w:t>
+      </w:r>
+    </w:p>
+    <w:p>
+      <w:pPr>
+        <w:keepNext w:val="0"/>
+        <w:keepLines w:val="0"/>
+        <w:widowControl/>
+        <w:suppressLineNumbers w:val="0"/>
+        <w:jc w:val="left"/>
+        <w:rPr>
+          <w:rFonts w:hint="default" w:ascii="Sans Serif" w:hAnsi="Sans Serif" w:cs="Sans Serif" w:eastAsiaTheme="minorEastAsia"/>
+          <w:b w:val="0"/>
+          <w:bCs w:val="0"/>
+          <w:i w:val="0"/>
+          <w:caps w:val="0"/>
+          <w:color w:val="333333"/>
+          <w:spacing w:val="0"/>
+          <w:kern w:val="0"/>
+          <w:sz w:val="24"/>
+          <w:szCs w:val="24"/>
+          <w:shd w:val="clear" w:fill="FCFCFC"/>
+          <w:lang w:val="en" w:eastAsia="zh-CN" w:bidi="ar"/>
+        </w:rPr>
+      </w:pPr>
+    </w:p>
+    <w:p>
+      <w:pPr>
+        <w:keepNext w:val="0"/>
+        <w:keepLines w:val="0"/>
+        <w:widowControl/>
+        <w:suppressLineNumbers w:val="0"/>
+        <w:jc w:val="left"/>
+        <w:rPr>
+          <w:rFonts w:hint="default" w:ascii="Sans Serif" w:hAnsi="Sans Serif" w:cs="Sans Serif" w:eastAsiaTheme="minorEastAsia"/>
+          <w:b w:val="0"/>
+          <w:bCs w:val="0"/>
+          <w:i w:val="0"/>
+          <w:caps w:val="0"/>
+          <w:color w:val="333333"/>
+          <w:spacing w:val="0"/>
+          <w:kern w:val="0"/>
+          <w:sz w:val="24"/>
+          <w:szCs w:val="24"/>
+          <w:shd w:val="clear" w:fill="FCFCFC"/>
+          <w:lang w:val="en" w:eastAsia="zh-CN" w:bidi="ar"/>
+        </w:rPr>
+      </w:pPr>
+      <w:r>
+        <w:rPr>
+          <w:rFonts w:hint="default" w:ascii="Sans Serif" w:hAnsi="Sans Serif" w:cs="Sans Serif" w:eastAsiaTheme="minorEastAsia"/>
+          <w:b/>
+          <w:bCs/>
+          <w:i w:val="0"/>
+          <w:caps w:val="0"/>
+          <w:color w:val="333333"/>
+          <w:spacing w:val="0"/>
+          <w:kern w:val="0"/>
+          <w:sz w:val="24"/>
+          <w:szCs w:val="24"/>
+          <w:shd w:val="clear" w:fill="FCFCFC"/>
+          <w:lang w:val="en" w:eastAsia="zh-CN" w:bidi="ar"/>
+        </w:rPr>
+        <w:t>In 2019</w:t>
+      </w:r>
+      <w:r>
+        <w:rPr>
+          <w:rFonts w:hint="default" w:ascii="Sans Serif" w:hAnsi="Sans Serif" w:cs="Sans Serif" w:eastAsiaTheme="minorEastAsia"/>
+          <w:b w:val="0"/>
+          <w:bCs w:val="0"/>
+          <w:i w:val="0"/>
+          <w:caps w:val="0"/>
+          <w:color w:val="333333"/>
+          <w:spacing w:val="0"/>
+          <w:kern w:val="0"/>
+          <w:sz w:val="24"/>
+          <w:szCs w:val="24"/>
+          <w:shd w:val="clear" w:fill="FCFCFC"/>
+          <w:lang w:val="en" w:eastAsia="zh-CN" w:bidi="ar"/>
+        </w:rPr>
+        <w:t>, the page looks very attractive and the contents are easy on the eye to see, they don’t show many things at once.</w:t>
+      </w:r>
+    </w:p>
+    <w:p>
+      <w:pPr>
+        <w:keepNext w:val="0"/>
+        <w:keepLines w:val="0"/>
+        <w:widowControl/>
+        <w:suppressLineNumbers w:val="0"/>
+        <w:jc w:val="left"/>
+        <w:rPr>
+          <w:rFonts w:hint="default" w:ascii="Sans Serif" w:hAnsi="Sans Serif" w:cs="Sans Serif" w:eastAsiaTheme="minorEastAsia"/>
+          <w:b w:val="0"/>
+          <w:bCs w:val="0"/>
+          <w:i w:val="0"/>
+          <w:caps w:val="0"/>
+          <w:color w:val="333333"/>
+          <w:spacing w:val="0"/>
+          <w:kern w:val="0"/>
+          <w:sz w:val="24"/>
+          <w:szCs w:val="24"/>
+          <w:shd w:val="clear" w:fill="FCFCFC"/>
+          <w:lang w:val="en" w:eastAsia="zh-CN" w:bidi="ar"/>
+        </w:rPr>
+      </w:pPr>
+    </w:p>
+    <w:p>
+      <w:pPr>
+        <w:keepNext w:val="0"/>
+        <w:keepLines w:val="0"/>
+        <w:widowControl/>
+        <w:suppressLineNumbers w:val="0"/>
+        <w:jc w:val="left"/>
+        <w:rPr>
+          <w:rFonts w:hint="default" w:ascii="Sans Serif" w:hAnsi="Sans Serif" w:cs="Sans Serif" w:eastAsiaTheme="minorEastAsia"/>
+          <w:b w:val="0"/>
+          <w:bCs w:val="0"/>
+          <w:i w:val="0"/>
+          <w:caps w:val="0"/>
+          <w:color w:val="333333"/>
+          <w:spacing w:val="0"/>
+          <w:kern w:val="0"/>
+          <w:sz w:val="24"/>
+          <w:szCs w:val="24"/>
+          <w:shd w:val="clear" w:fill="FCFCFC"/>
+          <w:lang w:val="en" w:eastAsia="zh-CN" w:bidi="ar"/>
+        </w:rPr>
+      </w:pPr>
+      <w:r>
+        <w:rPr>
+          <w:rFonts w:hint="default" w:ascii="Sans Serif" w:hAnsi="Sans Serif" w:cs="Sans Serif" w:eastAsiaTheme="minorEastAsia"/>
+          <w:b w:val="0"/>
+          <w:bCs w:val="0"/>
+          <w:i w:val="0"/>
+          <w:caps w:val="0"/>
+          <w:color w:val="333333"/>
+          <w:spacing w:val="0"/>
+          <w:kern w:val="0"/>
+          <w:sz w:val="24"/>
+          <w:szCs w:val="24"/>
+          <w:shd w:val="clear" w:fill="FCFCFC"/>
+          <w:lang w:val="en" w:eastAsia="zh-CN" w:bidi="ar"/>
+        </w:rPr>
+        <w:t xml:space="preserve">Many, many nested div tags are used, also for the logos, which rarely changes, they used sprites instead of old-school images. </w:t>
+      </w:r>
+    </w:p>
+    <w:p>
+      <w:pPr>
+        <w:keepNext w:val="0"/>
+        <w:keepLines w:val="0"/>
+        <w:widowControl/>
+        <w:suppressLineNumbers w:val="0"/>
+        <w:jc w:val="left"/>
+        <w:rPr>
+          <w:rFonts w:hint="default" w:ascii="Sans Serif" w:hAnsi="Sans Serif" w:cs="Sans Serif" w:eastAsiaTheme="minorEastAsia"/>
+          <w:b w:val="0"/>
+          <w:bCs w:val="0"/>
+          <w:i w:val="0"/>
+          <w:caps w:val="0"/>
+          <w:color w:val="333333"/>
+          <w:spacing w:val="0"/>
+          <w:kern w:val="0"/>
+          <w:sz w:val="24"/>
+          <w:szCs w:val="24"/>
+          <w:shd w:val="clear" w:fill="FCFCFC"/>
+          <w:lang w:val="en" w:eastAsia="zh-CN" w:bidi="ar"/>
+        </w:rPr>
+      </w:pPr>
+      <w:bookmarkStart w:id="0" w:name="_GoBack"/>
+      <w:bookmarkEnd w:id="0"/>
+    </w:p>
+    <w:p>
+      <w:pPr>
+        <w:keepNext w:val="0"/>
+        <w:keepLines w:val="0"/>
+        <w:widowControl/>
+        <w:suppressLineNumbers w:val="0"/>
+        <w:jc w:val="left"/>
+        <w:rPr>
+          <w:rFonts w:hint="default" w:ascii="Sans Serif" w:hAnsi="Sans Serif" w:cs="Sans Serif" w:eastAsiaTheme="minorEastAsia"/>
+          <w:b w:val="0"/>
+          <w:bCs w:val="0"/>
+          <w:i w:val="0"/>
+          <w:caps w:val="0"/>
+          <w:color w:val="333333"/>
+          <w:spacing w:val="0"/>
+          <w:kern w:val="0"/>
+          <w:sz w:val="24"/>
+          <w:szCs w:val="24"/>
+          <w:shd w:val="clear" w:fill="FCFCFC"/>
+          <w:lang w:val="en" w:eastAsia="zh-CN" w:bidi="ar"/>
+        </w:rPr>
+      </w:pPr>
     </w:p>
     <w:sectPr>
       <w:headerReference r:id="rId3" w:type="default"/>

</xml_diff>

<commit_message>
Question 2 is finally all done
</commit_message>
<xml_diff>
--- a/Document1.docx
+++ b/Document1.docx
@@ -12998,7 +12998,1013 @@
           <w:numId w:val="0"/>
         </w:numPr>
         <w:suppressLineNumbers w:val="0"/>
+        <w:jc w:val="left"/>
+        <w:rPr>
+          <w:rFonts w:hint="default" w:ascii="Sans Serif" w:hAnsi="Sans Serif" w:cs="Sans Serif"/>
+          <w:b/>
+          <w:bCs/>
+          <w:i w:val="0"/>
+          <w:caps w:val="0"/>
+          <w:color w:val="auto"/>
+          <w:spacing w:val="0"/>
+          <w:kern w:val="0"/>
+          <w:sz w:val="24"/>
+          <w:szCs w:val="24"/>
+          <w:u w:val="none"/>
+          <w:shd w:val="clear" w:fill="FCFCFC"/>
+          <w:lang w:val="en" w:eastAsia="zh-CN" w:bidi="ar"/>
+        </w:rPr>
+      </w:pPr>
+      <w:r>
+        <w:rPr>
+          <w:rFonts w:hint="default" w:ascii="Sans Serif" w:hAnsi="Sans Serif" w:cs="Sans Serif"/>
+          <w:b/>
+          <w:bCs/>
+          <w:i w:val="0"/>
+          <w:caps w:val="0"/>
+          <w:color w:val="auto"/>
+          <w:spacing w:val="0"/>
+          <w:kern w:val="0"/>
+          <w:sz w:val="24"/>
+          <w:szCs w:val="24"/>
+          <w:u w:val="none"/>
+          <w:shd w:val="clear" w:fill="FCFCFC"/>
+          <w:lang w:val="en" w:eastAsia="zh-CN" w:bidi="ar"/>
+        </w:rPr>
+        <w:t>Twitter</w:t>
+      </w:r>
+    </w:p>
+    <w:p>
+      <w:pPr>
+        <w:keepNext w:val="0"/>
+        <w:keepLines w:val="0"/>
+        <w:widowControl/>
+        <w:numPr>
+          <w:numId w:val="0"/>
+        </w:numPr>
+        <w:suppressLineNumbers w:val="0"/>
+        <w:jc w:val="left"/>
+        <w:rPr>
+          <w:rFonts w:hint="default" w:ascii="Sans Serif" w:hAnsi="Sans Serif" w:cs="Sans Serif"/>
+          <w:b w:val="0"/>
+          <w:bCs w:val="0"/>
+          <w:i w:val="0"/>
+          <w:caps w:val="0"/>
+          <w:color w:val="auto"/>
+          <w:spacing w:val="0"/>
+          <w:kern w:val="0"/>
+          <w:sz w:val="24"/>
+          <w:szCs w:val="24"/>
+          <w:u w:val="none"/>
+          <w:shd w:val="clear" w:fill="FCFCFC"/>
+          <w:lang w:val="en" w:eastAsia="zh-CN" w:bidi="ar"/>
+        </w:rPr>
+      </w:pPr>
+      <w:r>
+        <w:rPr>
+          <w:rFonts w:hint="default" w:ascii="Sans Serif" w:hAnsi="Sans Serif" w:cs="Sans Serif"/>
+          <w:b w:val="0"/>
+          <w:bCs w:val="0"/>
+          <w:i w:val="0"/>
+          <w:caps w:val="0"/>
+          <w:color w:val="auto"/>
+          <w:spacing w:val="0"/>
+          <w:kern w:val="0"/>
+          <w:sz w:val="24"/>
+          <w:szCs w:val="24"/>
+          <w:u w:val="none"/>
+          <w:shd w:val="clear" w:fill="FCFCFC"/>
+          <w:lang w:val="en" w:eastAsia="zh-CN" w:bidi="ar"/>
+        </w:rPr>
+        <w:t>2008, 2011, 2014 and 2019 visited</w:t>
+      </w:r>
+    </w:p>
+    <w:p>
+      <w:pPr>
+        <w:keepNext w:val="0"/>
+        <w:keepLines w:val="0"/>
+        <w:widowControl/>
+        <w:numPr>
+          <w:numId w:val="0"/>
+        </w:numPr>
+        <w:suppressLineNumbers w:val="0"/>
         <w:ind w:leftChars="0" w:firstLine="420" w:firstLineChars="0"/>
+        <w:jc w:val="left"/>
+        <w:rPr>
+          <w:rFonts w:hint="default" w:ascii="Sans Serif" w:hAnsi="Sans Serif" w:cs="Sans Serif"/>
+          <w:b w:val="0"/>
+          <w:bCs w:val="0"/>
+          <w:i w:val="0"/>
+          <w:caps w:val="0"/>
+          <w:color w:val="auto"/>
+          <w:spacing w:val="0"/>
+          <w:kern w:val="0"/>
+          <w:sz w:val="24"/>
+          <w:szCs w:val="24"/>
+          <w:u w:val="none"/>
+          <w:shd w:val="clear" w:fill="FCFCFC"/>
+          <w:lang w:val="en" w:eastAsia="zh-CN" w:bidi="ar"/>
+        </w:rPr>
+      </w:pPr>
+    </w:p>
+    <w:p>
+      <w:pPr>
+        <w:keepNext w:val="0"/>
+        <w:keepLines w:val="0"/>
+        <w:widowControl/>
+        <w:numPr>
+          <w:ilvl w:val="0"/>
+          <w:numId w:val="4"/>
+        </w:numPr>
+        <w:suppressLineNumbers w:val="0"/>
+        <w:ind w:left="420" w:leftChars="0" w:hanging="420" w:firstLineChars="0"/>
+        <w:jc w:val="left"/>
+        <w:rPr>
+          <w:rFonts w:hint="default" w:ascii="Sans Serif" w:hAnsi="Sans Serif" w:cs="Sans Serif"/>
+          <w:b w:val="0"/>
+          <w:bCs w:val="0"/>
+          <w:i w:val="0"/>
+          <w:caps w:val="0"/>
+          <w:color w:val="auto"/>
+          <w:spacing w:val="0"/>
+          <w:kern w:val="0"/>
+          <w:sz w:val="24"/>
+          <w:szCs w:val="24"/>
+          <w:u w:val="none"/>
+          <w:shd w:val="clear" w:fill="FCFCFC"/>
+          <w:lang w:val="en" w:eastAsia="zh-CN" w:bidi="ar"/>
+        </w:rPr>
+      </w:pPr>
+      <w:r>
+        <w:rPr>
+          <w:rFonts w:hint="default" w:ascii="Sans Serif" w:hAnsi="Sans Serif" w:cs="Sans Serif"/>
+          <w:b/>
+          <w:bCs/>
+          <w:i w:val="0"/>
+          <w:caps w:val="0"/>
+          <w:color w:val="auto"/>
+          <w:spacing w:val="0"/>
+          <w:kern w:val="0"/>
+          <w:sz w:val="24"/>
+          <w:szCs w:val="24"/>
+          <w:u w:val="none"/>
+          <w:shd w:val="clear" w:fill="FCFCFC"/>
+          <w:lang w:val="en" w:eastAsia="zh-CN" w:bidi="ar"/>
+        </w:rPr>
+        <w:t>In 2008</w:t>
+      </w:r>
+      <w:r>
+        <w:rPr>
+          <w:rFonts w:hint="default" w:ascii="Sans Serif" w:hAnsi="Sans Serif" w:cs="Sans Serif"/>
+          <w:b w:val="0"/>
+          <w:bCs w:val="0"/>
+          <w:i w:val="0"/>
+          <w:caps w:val="0"/>
+          <w:color w:val="auto"/>
+          <w:spacing w:val="0"/>
+          <w:kern w:val="0"/>
+          <w:sz w:val="24"/>
+          <w:szCs w:val="24"/>
+          <w:u w:val="none"/>
+          <w:shd w:val="clear" w:fill="FCFCFC"/>
+          <w:lang w:val="en" w:eastAsia="zh-CN" w:bidi="ar"/>
+        </w:rPr>
+        <w:t>, the website actually looked pretty decent for it’s time.</w:t>
+      </w:r>
+    </w:p>
+    <w:p>
+      <w:pPr>
+        <w:keepNext w:val="0"/>
+        <w:keepLines w:val="0"/>
+        <w:widowControl/>
+        <w:numPr>
+          <w:numId w:val="0"/>
+        </w:numPr>
+        <w:suppressLineNumbers w:val="0"/>
+        <w:ind w:leftChars="0" w:firstLine="420" w:firstLineChars="0"/>
+        <w:jc w:val="left"/>
+        <w:rPr>
+          <w:rFonts w:hint="default" w:ascii="Sans Serif" w:hAnsi="Sans Serif" w:cs="Sans Serif"/>
+          <w:b w:val="0"/>
+          <w:bCs w:val="0"/>
+          <w:i w:val="0"/>
+          <w:caps w:val="0"/>
+          <w:color w:val="auto"/>
+          <w:spacing w:val="0"/>
+          <w:kern w:val="0"/>
+          <w:sz w:val="24"/>
+          <w:szCs w:val="24"/>
+          <w:u w:val="none"/>
+          <w:shd w:val="clear" w:fill="FCFCFC"/>
+          <w:lang w:val="en" w:eastAsia="zh-CN" w:bidi="ar"/>
+        </w:rPr>
+      </w:pPr>
+    </w:p>
+    <w:p>
+      <w:pPr>
+        <w:keepNext w:val="0"/>
+        <w:keepLines w:val="0"/>
+        <w:widowControl/>
+        <w:numPr>
+          <w:numId w:val="0"/>
+        </w:numPr>
+        <w:suppressLineNumbers w:val="0"/>
+        <w:ind w:leftChars="0" w:firstLine="420" w:firstLineChars="0"/>
+        <w:jc w:val="left"/>
+        <w:rPr>
+          <w:rFonts w:hint="default" w:ascii="Sans Serif" w:hAnsi="Sans Serif" w:cs="Sans Serif"/>
+          <w:b w:val="0"/>
+          <w:bCs w:val="0"/>
+          <w:i w:val="0"/>
+          <w:caps w:val="0"/>
+          <w:color w:val="auto"/>
+          <w:spacing w:val="0"/>
+          <w:kern w:val="0"/>
+          <w:sz w:val="24"/>
+          <w:szCs w:val="24"/>
+          <w:u w:val="none"/>
+          <w:shd w:val="clear" w:fill="FCFCFC"/>
+          <w:lang w:val="en" w:eastAsia="zh-CN" w:bidi="ar"/>
+        </w:rPr>
+      </w:pPr>
+      <w:r>
+        <w:rPr>
+          <w:rFonts w:hint="default" w:ascii="Sans Serif" w:hAnsi="Sans Serif" w:cs="Sans Serif"/>
+          <w:b w:val="0"/>
+          <w:bCs w:val="0"/>
+          <w:i w:val="0"/>
+          <w:caps w:val="0"/>
+          <w:color w:val="auto"/>
+          <w:spacing w:val="0"/>
+          <w:kern w:val="0"/>
+          <w:sz w:val="24"/>
+          <w:szCs w:val="24"/>
+          <w:u w:val="none"/>
+          <w:shd w:val="clear" w:fill="FCFCFC"/>
+          <w:lang w:val="en" w:eastAsia="zh-CN" w:bidi="ar"/>
+        </w:rPr>
+        <w:t xml:space="preserve">Mainly the home page contained about what twitter is, because it </w:t>
+      </w:r>
+      <w:r>
+        <w:rPr>
+          <w:rFonts w:hint="default" w:ascii="Sans Serif" w:hAnsi="Sans Serif" w:cs="Sans Serif"/>
+          <w:b w:val="0"/>
+          <w:bCs w:val="0"/>
+          <w:i w:val="0"/>
+          <w:caps w:val="0"/>
+          <w:color w:val="auto"/>
+          <w:spacing w:val="0"/>
+          <w:kern w:val="0"/>
+          <w:sz w:val="24"/>
+          <w:szCs w:val="24"/>
+          <w:u w:val="none"/>
+          <w:shd w:val="clear" w:fill="FCFCFC"/>
+          <w:lang w:val="en" w:eastAsia="zh-CN" w:bidi="ar"/>
+        </w:rPr>
+        <w:tab/>
+        <w:t/>
+      </w:r>
+      <w:r>
+        <w:rPr>
+          <w:rFonts w:hint="default" w:ascii="Sans Serif" w:hAnsi="Sans Serif" w:cs="Sans Serif"/>
+          <w:b w:val="0"/>
+          <w:bCs w:val="0"/>
+          <w:i w:val="0"/>
+          <w:caps w:val="0"/>
+          <w:color w:val="auto"/>
+          <w:spacing w:val="0"/>
+          <w:kern w:val="0"/>
+          <w:sz w:val="24"/>
+          <w:szCs w:val="24"/>
+          <w:u w:val="none"/>
+          <w:shd w:val="clear" w:fill="FCFCFC"/>
+          <w:lang w:val="en" w:eastAsia="zh-CN" w:bidi="ar"/>
+        </w:rPr>
+        <w:tab/>
+        <w:t>was in its early days, in fact years of coming to life.</w:t>
+      </w:r>
+    </w:p>
+    <w:p>
+      <w:pPr>
+        <w:keepNext w:val="0"/>
+        <w:keepLines w:val="0"/>
+        <w:widowControl/>
+        <w:numPr>
+          <w:numId w:val="0"/>
+        </w:numPr>
+        <w:suppressLineNumbers w:val="0"/>
+        <w:ind w:leftChars="0" w:firstLine="420" w:firstLineChars="0"/>
+        <w:jc w:val="left"/>
+        <w:rPr>
+          <w:rFonts w:hint="default" w:ascii="Sans Serif" w:hAnsi="Sans Serif" w:cs="Sans Serif"/>
+          <w:b w:val="0"/>
+          <w:bCs w:val="0"/>
+          <w:i w:val="0"/>
+          <w:caps w:val="0"/>
+          <w:color w:val="auto"/>
+          <w:spacing w:val="0"/>
+          <w:kern w:val="0"/>
+          <w:sz w:val="24"/>
+          <w:szCs w:val="24"/>
+          <w:u w:val="none"/>
+          <w:shd w:val="clear" w:fill="FCFCFC"/>
+          <w:lang w:val="en" w:eastAsia="zh-CN" w:bidi="ar"/>
+        </w:rPr>
+      </w:pPr>
+    </w:p>
+    <w:p>
+      <w:pPr>
+        <w:keepNext w:val="0"/>
+        <w:keepLines w:val="0"/>
+        <w:widowControl/>
+        <w:numPr>
+          <w:ilvl w:val="0"/>
+          <w:numId w:val="4"/>
+        </w:numPr>
+        <w:suppressLineNumbers w:val="0"/>
+        <w:ind w:left="420" w:leftChars="0" w:hanging="420" w:firstLineChars="0"/>
+        <w:jc w:val="left"/>
+        <w:rPr>
+          <w:rFonts w:hint="default" w:ascii="Sans Serif" w:hAnsi="Sans Serif" w:cs="Sans Serif"/>
+          <w:b w:val="0"/>
+          <w:bCs w:val="0"/>
+          <w:i w:val="0"/>
+          <w:caps w:val="0"/>
+          <w:color w:val="auto"/>
+          <w:spacing w:val="0"/>
+          <w:kern w:val="0"/>
+          <w:sz w:val="24"/>
+          <w:szCs w:val="24"/>
+          <w:u w:val="none"/>
+          <w:shd w:val="clear" w:fill="FCFCFC"/>
+          <w:lang w:val="en" w:eastAsia="zh-CN" w:bidi="ar"/>
+        </w:rPr>
+      </w:pPr>
+      <w:r>
+        <w:rPr>
+          <w:rFonts w:hint="default" w:ascii="Sans Serif" w:hAnsi="Sans Serif" w:cs="Sans Serif"/>
+          <w:b/>
+          <w:bCs/>
+          <w:i w:val="0"/>
+          <w:caps w:val="0"/>
+          <w:color w:val="auto"/>
+          <w:spacing w:val="0"/>
+          <w:kern w:val="0"/>
+          <w:sz w:val="24"/>
+          <w:szCs w:val="24"/>
+          <w:u w:val="none"/>
+          <w:shd w:val="clear" w:fill="FCFCFC"/>
+          <w:lang w:val="en" w:eastAsia="zh-CN" w:bidi="ar"/>
+        </w:rPr>
+        <w:t>In 2011</w:t>
+      </w:r>
+      <w:r>
+        <w:rPr>
+          <w:rFonts w:hint="default" w:ascii="Sans Serif" w:hAnsi="Sans Serif" w:cs="Sans Serif"/>
+          <w:b w:val="0"/>
+          <w:bCs w:val="0"/>
+          <w:i w:val="0"/>
+          <w:caps w:val="0"/>
+          <w:color w:val="auto"/>
+          <w:spacing w:val="0"/>
+          <w:kern w:val="0"/>
+          <w:sz w:val="24"/>
+          <w:szCs w:val="24"/>
+          <w:u w:val="none"/>
+          <w:shd w:val="clear" w:fill="FCFCFC"/>
+          <w:lang w:val="en" w:eastAsia="zh-CN" w:bidi="ar"/>
+        </w:rPr>
+        <w:t xml:space="preserve">, the page looks very simple and organized </w:t>
+      </w:r>
+    </w:p>
+    <w:p>
+      <w:pPr>
+        <w:keepNext w:val="0"/>
+        <w:keepLines w:val="0"/>
+        <w:widowControl/>
+        <w:numPr>
+          <w:numId w:val="0"/>
+        </w:numPr>
+        <w:suppressLineNumbers w:val="0"/>
+        <w:ind w:leftChars="0" w:firstLine="420" w:firstLineChars="0"/>
+        <w:jc w:val="left"/>
+        <w:rPr>
+          <w:rFonts w:hint="default" w:ascii="Sans Serif" w:hAnsi="Sans Serif" w:cs="Sans Serif"/>
+          <w:b w:val="0"/>
+          <w:bCs w:val="0"/>
+          <w:i w:val="0"/>
+          <w:caps w:val="0"/>
+          <w:color w:val="auto"/>
+          <w:spacing w:val="0"/>
+          <w:kern w:val="0"/>
+          <w:sz w:val="24"/>
+          <w:szCs w:val="24"/>
+          <w:u w:val="none"/>
+          <w:shd w:val="clear" w:fill="FCFCFC"/>
+          <w:lang w:val="en" w:eastAsia="zh-CN" w:bidi="ar"/>
+        </w:rPr>
+      </w:pPr>
+      <w:r>
+        <w:rPr>
+          <w:rFonts w:hint="default" w:ascii="Sans Serif" w:hAnsi="Sans Serif" w:cs="Sans Serif"/>
+          <w:b w:val="0"/>
+          <w:bCs w:val="0"/>
+          <w:i w:val="0"/>
+          <w:caps w:val="0"/>
+          <w:color w:val="auto"/>
+          <w:spacing w:val="0"/>
+          <w:kern w:val="0"/>
+          <w:sz w:val="24"/>
+          <w:szCs w:val="24"/>
+          <w:u w:val="none"/>
+          <w:shd w:val="clear" w:fill="FCFCFC"/>
+          <w:lang w:val="en" w:eastAsia="zh-CN" w:bidi="ar"/>
+        </w:rPr>
+        <w:t>The div tag was mostly used of course.</w:t>
+      </w:r>
+    </w:p>
+    <w:p>
+      <w:pPr>
+        <w:keepNext w:val="0"/>
+        <w:keepLines w:val="0"/>
+        <w:widowControl/>
+        <w:numPr>
+          <w:numId w:val="0"/>
+        </w:numPr>
+        <w:suppressLineNumbers w:val="0"/>
+        <w:ind w:leftChars="0" w:firstLine="420" w:firstLineChars="0"/>
+        <w:jc w:val="left"/>
+        <w:rPr>
+          <w:rFonts w:hint="default" w:ascii="Sans Serif" w:hAnsi="Sans Serif" w:cs="Sans Serif"/>
+          <w:b w:val="0"/>
+          <w:bCs w:val="0"/>
+          <w:i w:val="0"/>
+          <w:caps w:val="0"/>
+          <w:color w:val="auto"/>
+          <w:spacing w:val="0"/>
+          <w:kern w:val="0"/>
+          <w:sz w:val="24"/>
+          <w:szCs w:val="24"/>
+          <w:u w:val="none"/>
+          <w:shd w:val="clear" w:fill="FCFCFC"/>
+          <w:lang w:val="en" w:eastAsia="zh-CN" w:bidi="ar"/>
+        </w:rPr>
+      </w:pPr>
+    </w:p>
+    <w:p>
+      <w:pPr>
+        <w:keepNext w:val="0"/>
+        <w:keepLines w:val="0"/>
+        <w:widowControl/>
+        <w:numPr>
+          <w:ilvl w:val="0"/>
+          <w:numId w:val="4"/>
+        </w:numPr>
+        <w:suppressLineNumbers w:val="0"/>
+        <w:ind w:left="420" w:leftChars="0" w:hanging="420" w:firstLineChars="0"/>
+        <w:jc w:val="left"/>
+        <w:rPr>
+          <w:rFonts w:hint="default" w:ascii="Sans Serif" w:hAnsi="Sans Serif" w:cs="Sans Serif"/>
+          <w:b w:val="0"/>
+          <w:bCs w:val="0"/>
+          <w:i w:val="0"/>
+          <w:caps w:val="0"/>
+          <w:color w:val="auto"/>
+          <w:spacing w:val="0"/>
+          <w:kern w:val="0"/>
+          <w:sz w:val="24"/>
+          <w:szCs w:val="24"/>
+          <w:u w:val="none"/>
+          <w:shd w:val="clear" w:fill="FCFCFC"/>
+          <w:lang w:val="en" w:eastAsia="zh-CN" w:bidi="ar"/>
+        </w:rPr>
+      </w:pPr>
+      <w:r>
+        <w:rPr>
+          <w:rFonts w:hint="default" w:ascii="Sans Serif" w:hAnsi="Sans Serif" w:cs="Sans Serif"/>
+          <w:b/>
+          <w:bCs/>
+          <w:i w:val="0"/>
+          <w:caps w:val="0"/>
+          <w:color w:val="auto"/>
+          <w:spacing w:val="0"/>
+          <w:kern w:val="0"/>
+          <w:sz w:val="24"/>
+          <w:szCs w:val="24"/>
+          <w:u w:val="none"/>
+          <w:shd w:val="clear" w:fill="FCFCFC"/>
+          <w:lang w:val="en" w:eastAsia="zh-CN" w:bidi="ar"/>
+        </w:rPr>
+        <w:t>In 2014</w:t>
+      </w:r>
+      <w:r>
+        <w:rPr>
+          <w:rFonts w:hint="default" w:ascii="Sans Serif" w:hAnsi="Sans Serif" w:cs="Sans Serif"/>
+          <w:b w:val="0"/>
+          <w:bCs w:val="0"/>
+          <w:i w:val="0"/>
+          <w:caps w:val="0"/>
+          <w:color w:val="auto"/>
+          <w:spacing w:val="0"/>
+          <w:kern w:val="0"/>
+          <w:sz w:val="24"/>
+          <w:szCs w:val="24"/>
+          <w:u w:val="none"/>
+          <w:shd w:val="clear" w:fill="FCFCFC"/>
+          <w:lang w:val="en" w:eastAsia="zh-CN" w:bidi="ar"/>
+        </w:rPr>
+        <w:t>, the page looks bad, worse than it’s previous years.</w:t>
+      </w:r>
+    </w:p>
+    <w:p>
+      <w:pPr>
+        <w:keepNext w:val="0"/>
+        <w:keepLines w:val="0"/>
+        <w:widowControl/>
+        <w:numPr>
+          <w:numId w:val="0"/>
+        </w:numPr>
+        <w:suppressLineNumbers w:val="0"/>
+        <w:ind w:firstLine="420" w:firstLineChars="0"/>
+        <w:jc w:val="left"/>
+        <w:rPr>
+          <w:rFonts w:hint="default" w:ascii="Sans Serif" w:hAnsi="Sans Serif" w:cs="Sans Serif"/>
+          <w:b w:val="0"/>
+          <w:bCs w:val="0"/>
+          <w:i w:val="0"/>
+          <w:caps w:val="0"/>
+          <w:color w:val="auto"/>
+          <w:spacing w:val="0"/>
+          <w:kern w:val="0"/>
+          <w:sz w:val="24"/>
+          <w:szCs w:val="24"/>
+          <w:u w:val="none"/>
+          <w:shd w:val="clear" w:fill="FCFCFC"/>
+          <w:lang w:val="en" w:eastAsia="zh-CN" w:bidi="ar"/>
+        </w:rPr>
+      </w:pPr>
+    </w:p>
+    <w:p>
+      <w:pPr>
+        <w:keepNext w:val="0"/>
+        <w:keepLines w:val="0"/>
+        <w:widowControl/>
+        <w:numPr>
+          <w:numId w:val="0"/>
+        </w:numPr>
+        <w:suppressLineNumbers w:val="0"/>
+        <w:ind w:firstLine="420" w:firstLineChars="0"/>
+        <w:jc w:val="left"/>
+        <w:rPr>
+          <w:rFonts w:hint="default" w:ascii="Sans Serif" w:hAnsi="Sans Serif" w:cs="Sans Serif"/>
+          <w:b w:val="0"/>
+          <w:bCs w:val="0"/>
+          <w:i w:val="0"/>
+          <w:caps w:val="0"/>
+          <w:color w:val="auto"/>
+          <w:spacing w:val="0"/>
+          <w:kern w:val="0"/>
+          <w:sz w:val="24"/>
+          <w:szCs w:val="24"/>
+          <w:u w:val="none"/>
+          <w:shd w:val="clear" w:fill="FCFCFC"/>
+          <w:lang w:val="en" w:eastAsia="zh-CN" w:bidi="ar"/>
+        </w:rPr>
+      </w:pPr>
+      <w:r>
+        <w:rPr>
+          <w:rFonts w:hint="default" w:ascii="Sans Serif" w:hAnsi="Sans Serif" w:cs="Sans Serif"/>
+          <w:b w:val="0"/>
+          <w:bCs w:val="0"/>
+          <w:i w:val="0"/>
+          <w:caps w:val="0"/>
+          <w:color w:val="auto"/>
+          <w:spacing w:val="0"/>
+          <w:kern w:val="0"/>
+          <w:sz w:val="24"/>
+          <w:szCs w:val="24"/>
+          <w:u w:val="none"/>
+          <w:shd w:val="clear" w:fill="FCFCFC"/>
+          <w:lang w:val="en" w:eastAsia="zh-CN" w:bidi="ar"/>
+        </w:rPr>
+        <w:t xml:space="preserve">The code for the page is written clearly and look easy to </w:t>
+      </w:r>
+      <w:r>
+        <w:rPr>
+          <w:rFonts w:hint="default" w:ascii="Sans Serif" w:hAnsi="Sans Serif" w:cs="Sans Serif"/>
+          <w:b w:val="0"/>
+          <w:bCs w:val="0"/>
+          <w:i w:val="0"/>
+          <w:caps w:val="0"/>
+          <w:color w:val="auto"/>
+          <w:spacing w:val="0"/>
+          <w:kern w:val="0"/>
+          <w:sz w:val="24"/>
+          <w:szCs w:val="24"/>
+          <w:u w:val="none"/>
+          <w:shd w:val="clear" w:fill="FCFCFC"/>
+          <w:lang w:val="en" w:eastAsia="zh-CN" w:bidi="ar"/>
+        </w:rPr>
+        <w:tab/>
+        <w:t/>
+      </w:r>
+      <w:r>
+        <w:rPr>
+          <w:rFonts w:hint="default" w:ascii="Sans Serif" w:hAnsi="Sans Serif" w:cs="Sans Serif"/>
+          <w:b w:val="0"/>
+          <w:bCs w:val="0"/>
+          <w:i w:val="0"/>
+          <w:caps w:val="0"/>
+          <w:color w:val="auto"/>
+          <w:spacing w:val="0"/>
+          <w:kern w:val="0"/>
+          <w:sz w:val="24"/>
+          <w:szCs w:val="24"/>
+          <w:u w:val="none"/>
+          <w:shd w:val="clear" w:fill="FCFCFC"/>
+          <w:lang w:val="en" w:eastAsia="zh-CN" w:bidi="ar"/>
+        </w:rPr>
+        <w:tab/>
+        <w:t>understand.</w:t>
+      </w:r>
+    </w:p>
+    <w:p>
+      <w:pPr>
+        <w:keepNext w:val="0"/>
+        <w:keepLines w:val="0"/>
+        <w:widowControl/>
+        <w:numPr>
+          <w:numId w:val="0"/>
+        </w:numPr>
+        <w:suppressLineNumbers w:val="0"/>
+        <w:ind w:firstLine="420" w:firstLineChars="0"/>
+        <w:jc w:val="left"/>
+        <w:rPr>
+          <w:rFonts w:hint="default" w:ascii="Sans Serif" w:hAnsi="Sans Serif" w:cs="Sans Serif"/>
+          <w:b w:val="0"/>
+          <w:bCs w:val="0"/>
+          <w:i w:val="0"/>
+          <w:caps w:val="0"/>
+          <w:color w:val="auto"/>
+          <w:spacing w:val="0"/>
+          <w:kern w:val="0"/>
+          <w:sz w:val="24"/>
+          <w:szCs w:val="24"/>
+          <w:u w:val="none"/>
+          <w:shd w:val="clear" w:fill="FCFCFC"/>
+          <w:lang w:val="en" w:eastAsia="zh-CN" w:bidi="ar"/>
+        </w:rPr>
+      </w:pPr>
+    </w:p>
+    <w:p>
+      <w:pPr>
+        <w:keepNext w:val="0"/>
+        <w:keepLines w:val="0"/>
+        <w:widowControl/>
+        <w:numPr>
+          <w:ilvl w:val="0"/>
+          <w:numId w:val="4"/>
+        </w:numPr>
+        <w:suppressLineNumbers w:val="0"/>
+        <w:ind w:left="420" w:leftChars="0" w:hanging="420" w:firstLineChars="0"/>
+        <w:jc w:val="left"/>
+        <w:rPr>
+          <w:rFonts w:hint="default" w:ascii="Sans Serif" w:hAnsi="Sans Serif" w:cs="Sans Serif"/>
+          <w:b w:val="0"/>
+          <w:bCs w:val="0"/>
+          <w:i w:val="0"/>
+          <w:caps w:val="0"/>
+          <w:color w:val="auto"/>
+          <w:spacing w:val="0"/>
+          <w:kern w:val="0"/>
+          <w:sz w:val="24"/>
+          <w:szCs w:val="24"/>
+          <w:u w:val="none"/>
+          <w:shd w:val="clear" w:fill="FCFCFC"/>
+          <w:lang w:val="en" w:eastAsia="zh-CN" w:bidi="ar"/>
+        </w:rPr>
+      </w:pPr>
+      <w:r>
+        <w:rPr>
+          <w:rFonts w:hint="default" w:ascii="Sans Serif" w:hAnsi="Sans Serif" w:cs="Sans Serif"/>
+          <w:b/>
+          <w:bCs/>
+          <w:i w:val="0"/>
+          <w:caps w:val="0"/>
+          <w:color w:val="auto"/>
+          <w:spacing w:val="0"/>
+          <w:kern w:val="0"/>
+          <w:sz w:val="24"/>
+          <w:szCs w:val="24"/>
+          <w:u w:val="none"/>
+          <w:shd w:val="clear" w:fill="FCFCFC"/>
+          <w:lang w:val="en" w:eastAsia="zh-CN" w:bidi="ar"/>
+        </w:rPr>
+        <w:t>In 2019</w:t>
+      </w:r>
+      <w:r>
+        <w:rPr>
+          <w:rFonts w:hint="default" w:ascii="Sans Serif" w:hAnsi="Sans Serif" w:cs="Sans Serif"/>
+          <w:b w:val="0"/>
+          <w:bCs w:val="0"/>
+          <w:i w:val="0"/>
+          <w:caps w:val="0"/>
+          <w:color w:val="auto"/>
+          <w:spacing w:val="0"/>
+          <w:kern w:val="0"/>
+          <w:sz w:val="24"/>
+          <w:szCs w:val="24"/>
+          <w:u w:val="none"/>
+          <w:shd w:val="clear" w:fill="FCFCFC"/>
+          <w:lang w:val="en" w:eastAsia="zh-CN" w:bidi="ar"/>
+        </w:rPr>
+        <w:t>, the page looks amazing, arguably one of the best out there.</w:t>
+      </w:r>
+    </w:p>
+    <w:p>
+      <w:pPr>
+        <w:keepNext w:val="0"/>
+        <w:keepLines w:val="0"/>
+        <w:widowControl/>
+        <w:numPr>
+          <w:numId w:val="0"/>
+        </w:numPr>
+        <w:suppressLineNumbers w:val="0"/>
+        <w:ind w:leftChars="0"/>
+        <w:jc w:val="left"/>
+        <w:rPr>
+          <w:rFonts w:hint="default" w:ascii="Sans Serif" w:hAnsi="Sans Serif" w:cs="Sans Serif"/>
+          <w:b w:val="0"/>
+          <w:bCs w:val="0"/>
+          <w:i w:val="0"/>
+          <w:caps w:val="0"/>
+          <w:color w:val="auto"/>
+          <w:spacing w:val="0"/>
+          <w:kern w:val="0"/>
+          <w:sz w:val="24"/>
+          <w:szCs w:val="24"/>
+          <w:u w:val="none"/>
+          <w:shd w:val="clear" w:fill="FCFCFC"/>
+          <w:lang w:val="en" w:eastAsia="zh-CN" w:bidi="ar"/>
+        </w:rPr>
+      </w:pPr>
+    </w:p>
+    <w:p>
+      <w:pPr>
+        <w:keepNext w:val="0"/>
+        <w:keepLines w:val="0"/>
+        <w:widowControl/>
+        <w:numPr>
+          <w:numId w:val="0"/>
+        </w:numPr>
+        <w:suppressLineNumbers w:val="0"/>
+        <w:ind w:leftChars="0" w:firstLine="420" w:firstLineChars="0"/>
+        <w:jc w:val="left"/>
+        <w:rPr>
+          <w:rFonts w:hint="default" w:ascii="Sans Serif" w:hAnsi="Sans Serif" w:cs="Sans Serif"/>
+          <w:b w:val="0"/>
+          <w:bCs w:val="0"/>
+          <w:i w:val="0"/>
+          <w:caps w:val="0"/>
+          <w:color w:val="auto"/>
+          <w:spacing w:val="0"/>
+          <w:kern w:val="0"/>
+          <w:sz w:val="24"/>
+          <w:szCs w:val="24"/>
+          <w:u w:val="none"/>
+          <w:shd w:val="clear" w:fill="FCFCFC"/>
+          <w:lang w:val="en" w:eastAsia="zh-CN" w:bidi="ar"/>
+        </w:rPr>
+      </w:pPr>
+      <w:r>
+        <w:rPr>
+          <w:rFonts w:hint="default" w:ascii="Sans Serif" w:hAnsi="Sans Serif" w:cs="Sans Serif"/>
+          <w:b w:val="0"/>
+          <w:bCs w:val="0"/>
+          <w:i w:val="0"/>
+          <w:caps w:val="0"/>
+          <w:color w:val="auto"/>
+          <w:spacing w:val="0"/>
+          <w:kern w:val="0"/>
+          <w:sz w:val="24"/>
+          <w:szCs w:val="24"/>
+          <w:u w:val="none"/>
+          <w:shd w:val="clear" w:fill="FCFCFC"/>
+          <w:lang w:val="en" w:eastAsia="zh-CN" w:bidi="ar"/>
+        </w:rPr>
+        <w:t xml:space="preserve">Still used the div tag for the footer, even though HTML5 had came </w:t>
+      </w:r>
+      <w:r>
+        <w:rPr>
+          <w:rFonts w:hint="default" w:ascii="Sans Serif" w:hAnsi="Sans Serif" w:cs="Sans Serif"/>
+          <w:b w:val="0"/>
+          <w:bCs w:val="0"/>
+          <w:i w:val="0"/>
+          <w:caps w:val="0"/>
+          <w:color w:val="auto"/>
+          <w:spacing w:val="0"/>
+          <w:kern w:val="0"/>
+          <w:sz w:val="24"/>
+          <w:szCs w:val="24"/>
+          <w:u w:val="none"/>
+          <w:shd w:val="clear" w:fill="FCFCFC"/>
+          <w:lang w:val="en" w:eastAsia="zh-CN" w:bidi="ar"/>
+        </w:rPr>
+        <w:tab/>
+        <w:t>out with the new footer tag(&lt;footer&gt; .. &lt;/footer&gt;)</w:t>
+      </w:r>
+    </w:p>
+    <w:p>
+      <w:pPr>
+        <w:keepNext w:val="0"/>
+        <w:keepLines w:val="0"/>
+        <w:widowControl/>
+        <w:numPr>
+          <w:numId w:val="0"/>
+        </w:numPr>
+        <w:suppressLineNumbers w:val="0"/>
+        <w:jc w:val="left"/>
+        <w:rPr>
+          <w:rFonts w:hint="default" w:ascii="Sans Serif" w:hAnsi="Sans Serif" w:cs="Sans Serif"/>
+          <w:b/>
+          <w:bCs/>
+          <w:i w:val="0"/>
+          <w:caps w:val="0"/>
+          <w:color w:val="auto"/>
+          <w:spacing w:val="0"/>
+          <w:kern w:val="0"/>
+          <w:sz w:val="24"/>
+          <w:szCs w:val="24"/>
+          <w:u w:val="none"/>
+          <w:shd w:val="clear" w:fill="FCFCFC"/>
+          <w:lang w:val="en" w:eastAsia="zh-CN" w:bidi="ar"/>
+        </w:rPr>
+      </w:pPr>
+      <w:r>
+        <w:rPr>
+          <w:rFonts w:hint="default" w:ascii="Sans Serif" w:hAnsi="Sans Serif" w:cs="Sans Serif"/>
+          <w:b/>
+          <w:bCs/>
+          <w:i w:val="0"/>
+          <w:caps w:val="0"/>
+          <w:color w:val="auto"/>
+          <w:spacing w:val="0"/>
+          <w:kern w:val="0"/>
+          <w:sz w:val="24"/>
+          <w:szCs w:val="24"/>
+          <w:u w:val="none"/>
+          <w:shd w:val="clear" w:fill="FCFCFC"/>
+          <w:lang w:val="en" w:eastAsia="zh-CN" w:bidi="ar"/>
+        </w:rPr>
+        <w:t>Facebook</w:t>
+      </w:r>
+    </w:p>
+    <w:p>
+      <w:pPr>
+        <w:keepNext w:val="0"/>
+        <w:keepLines w:val="0"/>
+        <w:widowControl/>
+        <w:numPr>
+          <w:numId w:val="0"/>
+        </w:numPr>
+        <w:suppressLineNumbers w:val="0"/>
+        <w:jc w:val="left"/>
+        <w:rPr>
+          <w:rFonts w:hint="default" w:ascii="Sans Serif" w:hAnsi="Sans Serif" w:cs="Sans Serif"/>
+          <w:b w:val="0"/>
+          <w:bCs w:val="0"/>
+          <w:i w:val="0"/>
+          <w:caps w:val="0"/>
+          <w:color w:val="auto"/>
+          <w:spacing w:val="0"/>
+          <w:kern w:val="0"/>
+          <w:sz w:val="24"/>
+          <w:szCs w:val="24"/>
+          <w:u w:val="none"/>
+          <w:shd w:val="clear" w:fill="FCFCFC"/>
+          <w:lang w:val="en" w:eastAsia="zh-CN" w:bidi="ar"/>
+        </w:rPr>
+      </w:pPr>
+      <w:r>
+        <w:rPr>
+          <w:rFonts w:hint="default" w:ascii="Sans Serif" w:hAnsi="Sans Serif" w:cs="Sans Serif"/>
+          <w:b w:val="0"/>
+          <w:bCs w:val="0"/>
+          <w:i w:val="0"/>
+          <w:caps w:val="0"/>
+          <w:color w:val="auto"/>
+          <w:spacing w:val="0"/>
+          <w:kern w:val="0"/>
+          <w:sz w:val="24"/>
+          <w:szCs w:val="24"/>
+          <w:u w:val="none"/>
+          <w:shd w:val="clear" w:fill="FCFCFC"/>
+          <w:lang w:val="en" w:eastAsia="zh-CN" w:bidi="ar"/>
+        </w:rPr>
+        <w:t>2005, 2012, 2018 and 2020 are visited as follows.</w:t>
+      </w:r>
+    </w:p>
+    <w:p>
+      <w:pPr>
+        <w:keepNext w:val="0"/>
+        <w:keepLines w:val="0"/>
+        <w:widowControl/>
+        <w:numPr>
+          <w:numId w:val="0"/>
+        </w:numPr>
+        <w:suppressLineNumbers w:val="0"/>
+        <w:jc w:val="left"/>
+        <w:rPr>
+          <w:rFonts w:hint="default" w:ascii="Sans Serif" w:hAnsi="Sans Serif" w:cs="Sans Serif"/>
+          <w:b w:val="0"/>
+          <w:bCs w:val="0"/>
+          <w:i w:val="0"/>
+          <w:caps w:val="0"/>
+          <w:color w:val="auto"/>
+          <w:spacing w:val="0"/>
+          <w:kern w:val="0"/>
+          <w:sz w:val="24"/>
+          <w:szCs w:val="24"/>
+          <w:u w:val="none"/>
+          <w:shd w:val="clear" w:fill="FCFCFC"/>
+          <w:lang w:val="en" w:eastAsia="zh-CN" w:bidi="ar"/>
+        </w:rPr>
+      </w:pPr>
+    </w:p>
+    <w:p>
+      <w:pPr>
+        <w:keepNext w:val="0"/>
+        <w:keepLines w:val="0"/>
+        <w:widowControl/>
+        <w:numPr>
+          <w:ilvl w:val="0"/>
+          <w:numId w:val="4"/>
+        </w:numPr>
+        <w:suppressLineNumbers w:val="0"/>
+        <w:ind w:left="420" w:leftChars="0" w:hanging="420" w:firstLineChars="0"/>
+        <w:jc w:val="left"/>
+        <w:rPr>
+          <w:rFonts w:hint="default" w:ascii="Sans Serif" w:hAnsi="Sans Serif" w:cs="Sans Serif"/>
+          <w:b w:val="0"/>
+          <w:bCs w:val="0"/>
+          <w:i w:val="0"/>
+          <w:caps w:val="0"/>
+          <w:color w:val="auto"/>
+          <w:spacing w:val="0"/>
+          <w:kern w:val="0"/>
+          <w:sz w:val="24"/>
+          <w:szCs w:val="24"/>
+          <w:u w:val="none"/>
+          <w:shd w:val="clear" w:fill="FCFCFC"/>
+          <w:lang w:val="en" w:eastAsia="zh-CN" w:bidi="ar"/>
+        </w:rPr>
+      </w:pPr>
+      <w:r>
+        <w:rPr>
+          <w:rFonts w:hint="default" w:ascii="Sans Serif" w:hAnsi="Sans Serif" w:cs="Sans Serif"/>
+          <w:b/>
+          <w:bCs/>
+          <w:i w:val="0"/>
+          <w:caps w:val="0"/>
+          <w:color w:val="auto"/>
+          <w:spacing w:val="0"/>
+          <w:kern w:val="0"/>
+          <w:sz w:val="24"/>
+          <w:szCs w:val="24"/>
+          <w:u w:val="none"/>
+          <w:shd w:val="clear" w:fill="FCFCFC"/>
+          <w:lang w:val="en" w:eastAsia="zh-CN" w:bidi="ar"/>
+        </w:rPr>
+        <w:t>In 2005</w:t>
+      </w:r>
+      <w:r>
+        <w:rPr>
+          <w:rFonts w:hint="default" w:ascii="Sans Serif" w:hAnsi="Sans Serif" w:cs="Sans Serif"/>
+          <w:b w:val="0"/>
+          <w:bCs w:val="0"/>
+          <w:i w:val="0"/>
+          <w:caps w:val="0"/>
+          <w:color w:val="auto"/>
+          <w:spacing w:val="0"/>
+          <w:kern w:val="0"/>
+          <w:sz w:val="24"/>
+          <w:szCs w:val="24"/>
+          <w:u w:val="none"/>
+          <w:shd w:val="clear" w:fill="FCFCFC"/>
+          <w:lang w:val="en" w:eastAsia="zh-CN" w:bidi="ar"/>
+        </w:rPr>
+        <w:t xml:space="preserve">, in the early ages of Facebook, the homepage/login/sign up page looks kind of basic, but not bad. </w:t>
+      </w:r>
+    </w:p>
+    <w:p>
+      <w:pPr>
+        <w:keepNext w:val="0"/>
+        <w:keepLines w:val="0"/>
+        <w:widowControl/>
+        <w:numPr>
+          <w:numId w:val="0"/>
+        </w:numPr>
+        <w:suppressLineNumbers w:val="0"/>
         <w:jc w:val="left"/>
         <w:rPr>
           <w:rFonts w:hint="default" w:ascii="Sans Serif" w:hAnsi="Sans Serif" w:cs="Sans Serif"/>
@@ -13018,6 +14024,422 @@
       </w:pPr>
       <w:bookmarkStart w:id="0" w:name="_GoBack"/>
       <w:bookmarkEnd w:id="0"/>
+    </w:p>
+    <w:p>
+      <w:pPr>
+        <w:keepNext w:val="0"/>
+        <w:keepLines w:val="0"/>
+        <w:widowControl/>
+        <w:numPr>
+          <w:ilvl w:val="0"/>
+          <w:numId w:val="4"/>
+        </w:numPr>
+        <w:suppressLineNumbers w:val="0"/>
+        <w:ind w:left="420" w:leftChars="0" w:hanging="420" w:firstLineChars="0"/>
+        <w:jc w:val="left"/>
+        <w:rPr>
+          <w:rFonts w:hint="default" w:ascii="Sans Serif" w:hAnsi="Sans Serif" w:cs="Sans Serif"/>
+          <w:b w:val="0"/>
+          <w:bCs w:val="0"/>
+          <w:i w:val="0"/>
+          <w:caps w:val="0"/>
+          <w:color w:val="auto"/>
+          <w:spacing w:val="0"/>
+          <w:kern w:val="0"/>
+          <w:sz w:val="24"/>
+          <w:szCs w:val="24"/>
+          <w:u w:val="none"/>
+          <w:shd w:val="clear" w:fill="FCFCFC"/>
+          <w:lang w:val="en" w:eastAsia="zh-CN" w:bidi="ar"/>
+        </w:rPr>
+      </w:pPr>
+      <w:r>
+        <w:rPr>
+          <w:rFonts w:hint="default" w:ascii="Sans Serif" w:hAnsi="Sans Serif" w:cs="Sans Serif"/>
+          <w:b/>
+          <w:bCs/>
+          <w:i w:val="0"/>
+          <w:caps w:val="0"/>
+          <w:color w:val="auto"/>
+          <w:spacing w:val="0"/>
+          <w:kern w:val="0"/>
+          <w:sz w:val="24"/>
+          <w:szCs w:val="24"/>
+          <w:u w:val="none"/>
+          <w:shd w:val="clear" w:fill="FCFCFC"/>
+          <w:lang w:val="en" w:eastAsia="zh-CN" w:bidi="ar"/>
+        </w:rPr>
+        <w:t>In 2012</w:t>
+      </w:r>
+      <w:r>
+        <w:rPr>
+          <w:rFonts w:hint="default" w:ascii="Sans Serif" w:hAnsi="Sans Serif" w:cs="Sans Serif"/>
+          <w:b w:val="0"/>
+          <w:bCs w:val="0"/>
+          <w:i w:val="0"/>
+          <w:caps w:val="0"/>
+          <w:color w:val="auto"/>
+          <w:spacing w:val="0"/>
+          <w:kern w:val="0"/>
+          <w:sz w:val="24"/>
+          <w:szCs w:val="24"/>
+          <w:u w:val="none"/>
+          <w:shd w:val="clear" w:fill="FCFCFC"/>
+          <w:lang w:val="en" w:eastAsia="zh-CN" w:bidi="ar"/>
+        </w:rPr>
+        <w:t>, the page looks very nice and very attractive.</w:t>
+      </w:r>
+    </w:p>
+    <w:p>
+      <w:pPr>
+        <w:keepNext w:val="0"/>
+        <w:keepLines w:val="0"/>
+        <w:widowControl/>
+        <w:numPr>
+          <w:numId w:val="0"/>
+        </w:numPr>
+        <w:suppressLineNumbers w:val="0"/>
+        <w:jc w:val="left"/>
+        <w:rPr>
+          <w:rFonts w:hint="default" w:ascii="Sans Serif" w:hAnsi="Sans Serif" w:cs="Sans Serif"/>
+          <w:b w:val="0"/>
+          <w:bCs w:val="0"/>
+          <w:i w:val="0"/>
+          <w:caps w:val="0"/>
+          <w:color w:val="auto"/>
+          <w:spacing w:val="0"/>
+          <w:kern w:val="0"/>
+          <w:sz w:val="24"/>
+          <w:szCs w:val="24"/>
+          <w:u w:val="none"/>
+          <w:shd w:val="clear" w:fill="FCFCFC"/>
+          <w:lang w:val="en" w:eastAsia="zh-CN" w:bidi="ar"/>
+        </w:rPr>
+      </w:pPr>
+    </w:p>
+    <w:p>
+      <w:pPr>
+        <w:keepNext w:val="0"/>
+        <w:keepLines w:val="0"/>
+        <w:widowControl/>
+        <w:numPr>
+          <w:numId w:val="0"/>
+        </w:numPr>
+        <w:suppressLineNumbers w:val="0"/>
+        <w:ind w:firstLine="420" w:firstLineChars="0"/>
+        <w:jc w:val="left"/>
+        <w:rPr>
+          <w:rFonts w:hint="default" w:ascii="Sans Serif" w:hAnsi="Sans Serif" w:cs="Sans Serif"/>
+          <w:b w:val="0"/>
+          <w:bCs w:val="0"/>
+          <w:i w:val="0"/>
+          <w:caps w:val="0"/>
+          <w:color w:val="auto"/>
+          <w:spacing w:val="0"/>
+          <w:kern w:val="0"/>
+          <w:sz w:val="24"/>
+          <w:szCs w:val="24"/>
+          <w:u w:val="none"/>
+          <w:shd w:val="clear" w:fill="FCFCFC"/>
+          <w:lang w:val="en" w:eastAsia="zh-CN" w:bidi="ar"/>
+        </w:rPr>
+      </w:pPr>
+      <w:r>
+        <w:rPr>
+          <w:rFonts w:hint="default" w:ascii="Sans Serif" w:hAnsi="Sans Serif" w:cs="Sans Serif"/>
+          <w:b w:val="0"/>
+          <w:bCs w:val="0"/>
+          <w:i w:val="0"/>
+          <w:caps w:val="0"/>
+          <w:color w:val="auto"/>
+          <w:spacing w:val="0"/>
+          <w:kern w:val="0"/>
+          <w:sz w:val="24"/>
+          <w:szCs w:val="24"/>
+          <w:u w:val="none"/>
+          <w:shd w:val="clear" w:fill="FCFCFC"/>
+          <w:lang w:val="en" w:eastAsia="zh-CN" w:bidi="ar"/>
+        </w:rPr>
+        <w:t xml:space="preserve">Also the hyper-text code for the page is well written and is easily </w:t>
+      </w:r>
+      <w:r>
+        <w:rPr>
+          <w:rFonts w:hint="default" w:ascii="Sans Serif" w:hAnsi="Sans Serif" w:cs="Sans Serif"/>
+          <w:b w:val="0"/>
+          <w:bCs w:val="0"/>
+          <w:i w:val="0"/>
+          <w:caps w:val="0"/>
+          <w:color w:val="auto"/>
+          <w:spacing w:val="0"/>
+          <w:kern w:val="0"/>
+          <w:sz w:val="24"/>
+          <w:szCs w:val="24"/>
+          <w:u w:val="none"/>
+          <w:shd w:val="clear" w:fill="FCFCFC"/>
+          <w:lang w:val="en" w:eastAsia="zh-CN" w:bidi="ar"/>
+        </w:rPr>
+        <w:tab/>
+        <w:t>understandable.</w:t>
+      </w:r>
+    </w:p>
+    <w:p>
+      <w:pPr>
+        <w:keepNext w:val="0"/>
+        <w:keepLines w:val="0"/>
+        <w:widowControl/>
+        <w:numPr>
+          <w:numId w:val="0"/>
+        </w:numPr>
+        <w:suppressLineNumbers w:val="0"/>
+        <w:ind w:firstLine="420" w:firstLineChars="0"/>
+        <w:jc w:val="left"/>
+        <w:rPr>
+          <w:rFonts w:hint="default" w:ascii="Sans Serif" w:hAnsi="Sans Serif" w:cs="Sans Serif"/>
+          <w:b w:val="0"/>
+          <w:bCs w:val="0"/>
+          <w:i w:val="0"/>
+          <w:caps w:val="0"/>
+          <w:color w:val="auto"/>
+          <w:spacing w:val="0"/>
+          <w:kern w:val="0"/>
+          <w:sz w:val="24"/>
+          <w:szCs w:val="24"/>
+          <w:u w:val="none"/>
+          <w:shd w:val="clear" w:fill="FCFCFC"/>
+          <w:lang w:val="en" w:eastAsia="zh-CN" w:bidi="ar"/>
+        </w:rPr>
+      </w:pPr>
+    </w:p>
+    <w:p>
+      <w:pPr>
+        <w:keepNext w:val="0"/>
+        <w:keepLines w:val="0"/>
+        <w:widowControl/>
+        <w:numPr>
+          <w:ilvl w:val="0"/>
+          <w:numId w:val="4"/>
+        </w:numPr>
+        <w:suppressLineNumbers w:val="0"/>
+        <w:ind w:left="420" w:leftChars="0" w:hanging="420" w:firstLineChars="0"/>
+        <w:jc w:val="left"/>
+        <w:rPr>
+          <w:rFonts w:hint="default" w:ascii="Sans Serif" w:hAnsi="Sans Serif" w:cs="Sans Serif"/>
+          <w:b w:val="0"/>
+          <w:bCs w:val="0"/>
+          <w:i w:val="0"/>
+          <w:caps w:val="0"/>
+          <w:color w:val="auto"/>
+          <w:spacing w:val="0"/>
+          <w:kern w:val="0"/>
+          <w:sz w:val="24"/>
+          <w:szCs w:val="24"/>
+          <w:u w:val="none"/>
+          <w:shd w:val="clear" w:fill="FCFCFC"/>
+          <w:lang w:val="en" w:eastAsia="zh-CN" w:bidi="ar"/>
+        </w:rPr>
+      </w:pPr>
+      <w:r>
+        <w:rPr>
+          <w:rFonts w:hint="default" w:ascii="Sans Serif" w:hAnsi="Sans Serif" w:cs="Sans Serif"/>
+          <w:b/>
+          <w:bCs/>
+          <w:i w:val="0"/>
+          <w:caps w:val="0"/>
+          <w:color w:val="auto"/>
+          <w:spacing w:val="0"/>
+          <w:kern w:val="0"/>
+          <w:sz w:val="24"/>
+          <w:szCs w:val="24"/>
+          <w:u w:val="none"/>
+          <w:shd w:val="clear" w:fill="FCFCFC"/>
+          <w:lang w:val="en" w:eastAsia="zh-CN" w:bidi="ar"/>
+        </w:rPr>
+        <w:t>In 2018</w:t>
+      </w:r>
+      <w:r>
+        <w:rPr>
+          <w:rFonts w:hint="default" w:ascii="Sans Serif" w:hAnsi="Sans Serif" w:cs="Sans Serif"/>
+          <w:b w:val="0"/>
+          <w:bCs w:val="0"/>
+          <w:i w:val="0"/>
+          <w:caps w:val="0"/>
+          <w:color w:val="auto"/>
+          <w:spacing w:val="0"/>
+          <w:kern w:val="0"/>
+          <w:sz w:val="24"/>
+          <w:szCs w:val="24"/>
+          <w:u w:val="none"/>
+          <w:shd w:val="clear" w:fill="FCFCFC"/>
+          <w:lang w:val="en" w:eastAsia="zh-CN" w:bidi="ar"/>
+        </w:rPr>
+        <w:t>, the page has changed look wise, but still looks very good.</w:t>
+      </w:r>
+    </w:p>
+    <w:p>
+      <w:pPr>
+        <w:keepNext w:val="0"/>
+        <w:keepLines w:val="0"/>
+        <w:widowControl/>
+        <w:numPr>
+          <w:numId w:val="0"/>
+        </w:numPr>
+        <w:suppressLineNumbers w:val="0"/>
+        <w:jc w:val="left"/>
+        <w:rPr>
+          <w:rFonts w:hint="default" w:ascii="Sans Serif" w:hAnsi="Sans Serif" w:cs="Sans Serif"/>
+          <w:b w:val="0"/>
+          <w:bCs w:val="0"/>
+          <w:i w:val="0"/>
+          <w:caps w:val="0"/>
+          <w:color w:val="auto"/>
+          <w:spacing w:val="0"/>
+          <w:kern w:val="0"/>
+          <w:sz w:val="24"/>
+          <w:szCs w:val="24"/>
+          <w:u w:val="none"/>
+          <w:shd w:val="clear" w:fill="FCFCFC"/>
+          <w:lang w:val="en" w:eastAsia="zh-CN" w:bidi="ar"/>
+        </w:rPr>
+      </w:pPr>
+    </w:p>
+    <w:p>
+      <w:pPr>
+        <w:keepNext w:val="0"/>
+        <w:keepLines w:val="0"/>
+        <w:widowControl/>
+        <w:numPr>
+          <w:numId w:val="0"/>
+        </w:numPr>
+        <w:suppressLineNumbers w:val="0"/>
+        <w:ind w:firstLine="420" w:firstLineChars="0"/>
+        <w:jc w:val="left"/>
+        <w:rPr>
+          <w:rFonts w:hint="default" w:ascii="Sans Serif" w:hAnsi="Sans Serif" w:cs="Sans Serif"/>
+          <w:b w:val="0"/>
+          <w:bCs w:val="0"/>
+          <w:i w:val="0"/>
+          <w:caps w:val="0"/>
+          <w:color w:val="auto"/>
+          <w:spacing w:val="0"/>
+          <w:kern w:val="0"/>
+          <w:sz w:val="24"/>
+          <w:szCs w:val="24"/>
+          <w:u w:val="none"/>
+          <w:shd w:val="clear" w:fill="FCFCFC"/>
+          <w:lang w:val="en" w:eastAsia="zh-CN" w:bidi="ar"/>
+        </w:rPr>
+      </w:pPr>
+      <w:r>
+        <w:rPr>
+          <w:rFonts w:hint="default" w:ascii="Sans Serif" w:hAnsi="Sans Serif" w:cs="Sans Serif"/>
+          <w:b w:val="0"/>
+          <w:bCs w:val="0"/>
+          <w:i w:val="0"/>
+          <w:caps w:val="0"/>
+          <w:color w:val="auto"/>
+          <w:spacing w:val="0"/>
+          <w:kern w:val="0"/>
+          <w:sz w:val="24"/>
+          <w:szCs w:val="24"/>
+          <w:u w:val="none"/>
+          <w:shd w:val="clear" w:fill="FCFCFC"/>
+          <w:lang w:val="en" w:eastAsia="zh-CN" w:bidi="ar"/>
+        </w:rPr>
+        <w:t>Lots of nested div tags, but yet still readable and understandable.</w:t>
+      </w:r>
+    </w:p>
+    <w:p>
+      <w:pPr>
+        <w:keepNext w:val="0"/>
+        <w:keepLines w:val="0"/>
+        <w:widowControl/>
+        <w:numPr>
+          <w:numId w:val="0"/>
+        </w:numPr>
+        <w:suppressLineNumbers w:val="0"/>
+        <w:ind w:firstLine="420" w:firstLineChars="0"/>
+        <w:jc w:val="left"/>
+        <w:rPr>
+          <w:rFonts w:hint="default" w:ascii="Sans Serif" w:hAnsi="Sans Serif" w:cs="Sans Serif"/>
+          <w:b w:val="0"/>
+          <w:bCs w:val="0"/>
+          <w:i w:val="0"/>
+          <w:caps w:val="0"/>
+          <w:color w:val="auto"/>
+          <w:spacing w:val="0"/>
+          <w:kern w:val="0"/>
+          <w:sz w:val="24"/>
+          <w:szCs w:val="24"/>
+          <w:u w:val="none"/>
+          <w:shd w:val="clear" w:fill="FCFCFC"/>
+          <w:lang w:val="en" w:eastAsia="zh-CN" w:bidi="ar"/>
+        </w:rPr>
+      </w:pPr>
+    </w:p>
+    <w:p>
+      <w:pPr>
+        <w:keepNext w:val="0"/>
+        <w:keepLines w:val="0"/>
+        <w:widowControl/>
+        <w:numPr>
+          <w:ilvl w:val="0"/>
+          <w:numId w:val="4"/>
+        </w:numPr>
+        <w:suppressLineNumbers w:val="0"/>
+        <w:ind w:left="420" w:leftChars="0" w:hanging="420" w:firstLineChars="0"/>
+        <w:jc w:val="left"/>
+        <w:rPr>
+          <w:rFonts w:hint="default" w:ascii="Sans Serif" w:hAnsi="Sans Serif" w:cs="Sans Serif"/>
+          <w:b w:val="0"/>
+          <w:bCs w:val="0"/>
+          <w:i w:val="0"/>
+          <w:caps w:val="0"/>
+          <w:color w:val="auto"/>
+          <w:spacing w:val="0"/>
+          <w:kern w:val="0"/>
+          <w:sz w:val="24"/>
+          <w:szCs w:val="24"/>
+          <w:u w:val="none"/>
+          <w:shd w:val="clear" w:fill="FCFCFC"/>
+          <w:lang w:val="en" w:eastAsia="zh-CN" w:bidi="ar"/>
+        </w:rPr>
+      </w:pPr>
+      <w:r>
+        <w:rPr>
+          <w:rFonts w:hint="default" w:ascii="Sans Serif" w:hAnsi="Sans Serif" w:cs="Sans Serif"/>
+          <w:b/>
+          <w:bCs/>
+          <w:i w:val="0"/>
+          <w:caps w:val="0"/>
+          <w:color w:val="auto"/>
+          <w:spacing w:val="0"/>
+          <w:kern w:val="0"/>
+          <w:sz w:val="24"/>
+          <w:szCs w:val="24"/>
+          <w:u w:val="none"/>
+          <w:shd w:val="clear" w:fill="FCFCFC"/>
+          <w:lang w:val="en" w:eastAsia="zh-CN" w:bidi="ar"/>
+        </w:rPr>
+        <w:t>In 2020</w:t>
+      </w:r>
+      <w:r>
+        <w:rPr>
+          <w:rFonts w:hint="default" w:ascii="Sans Serif" w:hAnsi="Sans Serif" w:cs="Sans Serif"/>
+          <w:b w:val="0"/>
+          <w:bCs w:val="0"/>
+          <w:i w:val="0"/>
+          <w:caps w:val="0"/>
+          <w:color w:val="auto"/>
+          <w:spacing w:val="0"/>
+          <w:kern w:val="0"/>
+          <w:sz w:val="24"/>
+          <w:szCs w:val="24"/>
+          <w:u w:val="none"/>
+          <w:shd w:val="clear" w:fill="FCFCFC"/>
+          <w:lang w:val="en" w:eastAsia="zh-CN" w:bidi="ar"/>
+        </w:rPr>
+        <w:t>, the page looks pretty much the same.</w:t>
+      </w:r>
     </w:p>
     <w:sectPr>
       <w:headerReference r:id="rId3" w:type="default"/>

</xml_diff>